<commit_message>
Respuestas a las primeras dos preguntas
</commit_message>
<xml_diff>
--- a/Docs/Observaciones-Lab 7.docx
+++ b/Docs/Observaciones-Lab 7.docx
@@ -4,7 +4,7 @@
   <w:body>
     <w:p>
       <w:pPr>
-        <w:pStyle w:val="Title"/>
+        <w:pStyle w:val="Ttulo"/>
         <w:jc w:val="center"/>
         <w:rPr>
           <w:b/>
@@ -29,32 +29,16 @@
         <w:jc w:val="right"/>
         <w:rPr>
           <w:noProof w:val="0"/>
-          <w:lang w:val="es-CO"/>
+          <w:lang w:val="es-419"/>
         </w:rPr>
       </w:pPr>
       <w:r>
         <w:rPr>
           <w:noProof w:val="0"/>
-          <w:lang w:val="es-CO"/>
-        </w:rPr>
-        <w:t xml:space="preserve">Estudiante </w:t>
-      </w:r>
-      <w:r>
-        <w:rPr>
-          <w:noProof w:val="0"/>
-          <w:lang w:val="es-CO"/>
-        </w:rPr>
-        <w:t xml:space="preserve">1 Cod </w:t>
-      </w:r>
-      <w:proofErr w:type="spellStart"/>
-      <w:r>
-        <w:rPr>
-          <w:noProof w:val="0"/>
-          <w:lang w:val="es-CO"/>
-        </w:rPr>
-        <w:t>XXXX</w:t>
-      </w:r>
-      <w:proofErr w:type="spellEnd"/>
+          <w:lang w:val="es-419"/>
+        </w:rPr>
+        <w:t>Juan José Osorio (202017020)</w:t>
+      </w:r>
     </w:p>
     <w:p>
       <w:pPr>
@@ -62,42 +46,16 @@
         <w:jc w:val="right"/>
         <w:rPr>
           <w:noProof w:val="0"/>
-          <w:lang w:val="es-CO"/>
+          <w:lang w:val="es-419"/>
         </w:rPr>
       </w:pPr>
       <w:r>
         <w:rPr>
           <w:noProof w:val="0"/>
-          <w:lang w:val="es-CO"/>
-        </w:rPr>
-        <w:t xml:space="preserve">Estudiante </w:t>
-      </w:r>
-      <w:r>
-        <w:rPr>
-          <w:noProof w:val="0"/>
-          <w:lang w:val="es-CO"/>
-        </w:rPr>
-        <w:t xml:space="preserve">2 Cod </w:t>
-      </w:r>
-      <w:proofErr w:type="spellStart"/>
-      <w:r>
-        <w:rPr>
-          <w:noProof w:val="0"/>
-          <w:lang w:val="es-CO"/>
-        </w:rPr>
-        <w:t>XXXX</w:t>
-      </w:r>
-      <w:proofErr w:type="spellEnd"/>
-    </w:p>
-    <w:p>
-      <w:pPr>
-        <w:spacing w:after="0"/>
-        <w:jc w:val="right"/>
-        <w:rPr>
-          <w:noProof w:val="0"/>
-          <w:lang w:val="es-CO"/>
-        </w:rPr>
-      </w:pPr>
+          <w:lang w:val="es-419"/>
+        </w:rPr>
+        <w:t>Thais Tamaio Ramírez (202022213)</w:t>
+      </w:r>
     </w:p>
     <w:p>
       <w:pPr>
@@ -111,7 +69,7 @@
     </w:p>
     <w:tbl>
       <w:tblPr>
-        <w:tblStyle w:val="GridTable2"/>
+        <w:tblStyle w:val="Tabladecuadrcula2"/>
         <w:tblW w:w="3694" w:type="pct"/>
         <w:jc w:val="center"/>
         <w:tblLook w:val="04A0" w:firstRow="1" w:lastRow="0" w:firstColumn="1" w:lastColumn="0" w:noHBand="0" w:noVBand="1"/>
@@ -244,6 +202,15 @@
                 <w:lang w:val="es-CO"/>
               </w:rPr>
             </w:pPr>
+            <w:r>
+              <w:rPr>
+                <w:rFonts w:ascii="Helvetica Neue" w:hAnsi="Helvetica Neue" w:cs="Helvetica Neue"/>
+                <w:noProof w:val="0"/>
+                <w:color w:val="000000"/>
+                <w:lang w:val="es-MX"/>
+              </w:rPr>
+              <w:t>3,1 GHz Intel Core i5 de dos núcleos</w:t>
+            </w:r>
           </w:p>
         </w:tc>
         <w:tc>
@@ -260,6 +227,14 @@
                 <w:lang w:val="es-CO"/>
               </w:rPr>
             </w:pPr>
+            <w:r>
+              <w:rPr>
+                <w:rFonts w:ascii="Dax-Regular" w:hAnsi="Dax-Regular"/>
+                <w:noProof w:val="0"/>
+                <w:lang w:val="es-419"/>
+              </w:rPr>
+              <w:t>Intel(R) Core(TM) i7-3667U CPU @ 2.00GHz   2.50 GHz</w:t>
+            </w:r>
           </w:p>
         </w:tc>
       </w:tr>
@@ -305,6 +280,15 @@
                 <w:lang w:val="es-CO"/>
               </w:rPr>
             </w:pPr>
+            <w:r>
+              <w:rPr>
+                <w:rFonts w:ascii="Helvetica Neue" w:hAnsi="Helvetica Neue" w:cs="Helvetica Neue"/>
+                <w:noProof w:val="0"/>
+                <w:color w:val="000000"/>
+                <w:lang w:val="es-MX"/>
+              </w:rPr>
+              <w:t>8 GB 2133 MHz LPDDR3</w:t>
+            </w:r>
           </w:p>
         </w:tc>
         <w:tc>
@@ -321,6 +305,14 @@
                 <w:lang w:val="es-CO"/>
               </w:rPr>
             </w:pPr>
+            <w:r>
+              <w:rPr>
+                <w:rFonts w:ascii="Dax-Regular" w:hAnsi="Dax-Regular"/>
+                <w:noProof w:val="0"/>
+                <w:lang w:val="es-419"/>
+              </w:rPr>
+              <w:t>4.00 GB (3.90 GB usable)</w:t>
+            </w:r>
           </w:p>
         </w:tc>
       </w:tr>
@@ -367,6 +359,14 @@
                 <w:lang w:val="es-CO"/>
               </w:rPr>
             </w:pPr>
+            <w:r>
+              <w:rPr>
+                <w:rFonts w:ascii="Dax-Regular" w:hAnsi="Dax-Regular"/>
+                <w:noProof w:val="0"/>
+                <w:lang w:val="es-419"/>
+              </w:rPr>
+              <w:t>macOS Big Sur versión: 11.2.1</w:t>
+            </w:r>
           </w:p>
         </w:tc>
         <w:tc>
@@ -384,13 +384,21 @@
                 <w:lang w:val="es-CO"/>
               </w:rPr>
             </w:pPr>
+            <w:r>
+              <w:rPr>
+                <w:rFonts w:ascii="Dax-Regular" w:hAnsi="Dax-Regular"/>
+                <w:noProof w:val="0"/>
+                <w:lang w:val="es-419"/>
+              </w:rPr>
+              <w:t>Windows 10 Home 64-bits</w:t>
+            </w:r>
           </w:p>
         </w:tc>
       </w:tr>
     </w:tbl>
     <w:p>
       <w:pPr>
-        <w:pStyle w:val="Caption"/>
+        <w:pStyle w:val="Descripcin"/>
         <w:jc w:val="center"/>
         <w:rPr>
           <w:lang w:val="es-CO"/>
@@ -444,7 +452,7 @@
     </w:p>
     <w:p>
       <w:pPr>
-        <w:pStyle w:val="Heading1"/>
+        <w:pStyle w:val="Ttulo1"/>
         <w:rPr>
           <w:b/>
           <w:bCs/>
@@ -464,7 +472,7 @@
     </w:p>
     <w:p>
       <w:pPr>
-        <w:pStyle w:val="Heading2"/>
+        <w:pStyle w:val="Ttulo2"/>
         <w:rPr>
           <w:b/>
           <w:bCs/>
@@ -750,7 +758,29 @@
                 <w:noProof w:val="0"/>
                 <w:color w:val="000000"/>
               </w:rPr>
-              <w:t xml:space="preserve"> [ms]</w:t>
+              <w:t xml:space="preserve"> [</w:t>
+            </w:r>
+            <w:proofErr w:type="spellStart"/>
+            <w:r>
+              <w:rPr>
+                <w:rFonts w:ascii="Calibri" w:eastAsia="Times New Roman" w:hAnsi="Calibri" w:cs="Calibri"/>
+                <w:b/>
+                <w:bCs/>
+                <w:noProof w:val="0"/>
+                <w:color w:val="000000"/>
+              </w:rPr>
+              <w:t>ms</w:t>
+            </w:r>
+            <w:proofErr w:type="spellEnd"/>
+            <w:r>
+              <w:rPr>
+                <w:rFonts w:ascii="Calibri" w:eastAsia="Times New Roman" w:hAnsi="Calibri" w:cs="Calibri"/>
+                <w:b/>
+                <w:bCs/>
+                <w:noProof w:val="0"/>
+                <w:color w:val="000000"/>
+              </w:rPr>
+              <w:t>]</w:t>
             </w:r>
           </w:p>
         </w:tc>
@@ -1016,7 +1046,7 @@
     </w:tbl>
     <w:p>
       <w:pPr>
-        <w:pStyle w:val="Caption"/>
+        <w:pStyle w:val="Descripcin"/>
         <w:jc w:val="center"/>
         <w:rPr>
           <w:lang w:val="es-419"/>
@@ -1359,7 +1389,29 @@
                 <w:noProof w:val="0"/>
                 <w:color w:val="000000"/>
               </w:rPr>
-              <w:t xml:space="preserve"> [ms]</w:t>
+              <w:t xml:space="preserve"> [</w:t>
+            </w:r>
+            <w:proofErr w:type="spellStart"/>
+            <w:r>
+              <w:rPr>
+                <w:rFonts w:ascii="Calibri" w:eastAsia="Times New Roman" w:hAnsi="Calibri" w:cs="Calibri"/>
+                <w:b/>
+                <w:bCs/>
+                <w:noProof w:val="0"/>
+                <w:color w:val="000000"/>
+              </w:rPr>
+              <w:t>ms</w:t>
+            </w:r>
+            <w:proofErr w:type="spellEnd"/>
+            <w:r>
+              <w:rPr>
+                <w:rFonts w:ascii="Calibri" w:eastAsia="Times New Roman" w:hAnsi="Calibri" w:cs="Calibri"/>
+                <w:b/>
+                <w:bCs/>
+                <w:noProof w:val="0"/>
+                <w:color w:val="000000"/>
+              </w:rPr>
+              <w:t>]</w:t>
             </w:r>
           </w:p>
         </w:tc>
@@ -1625,7 +1677,7 @@
     </w:tbl>
     <w:p>
       <w:pPr>
-        <w:pStyle w:val="Caption"/>
+        <w:pStyle w:val="Descripcin"/>
         <w:jc w:val="center"/>
         <w:rPr>
           <w:lang w:val="es-CO"/>
@@ -1702,7 +1754,7 @@
     </w:p>
     <w:p>
       <w:pPr>
-        <w:pStyle w:val="Heading2"/>
+        <w:pStyle w:val="Ttulo2"/>
         <w:rPr>
           <w:b/>
           <w:bCs/>
@@ -1775,7 +1827,7 @@
     </w:p>
     <w:p>
       <w:pPr>
-        <w:pStyle w:val="ListParagraph"/>
+        <w:pStyle w:val="Prrafodelista"/>
         <w:numPr>
           <w:ilvl w:val="0"/>
           <w:numId w:val="10"/>
@@ -1811,7 +1863,7 @@
     </w:p>
     <w:p>
       <w:pPr>
-        <w:pStyle w:val="Heading1"/>
+        <w:pStyle w:val="Ttulo1"/>
         <w:rPr>
           <w:b/>
           <w:bCs/>
@@ -1831,7 +1883,7 @@
     </w:p>
     <w:p>
       <w:pPr>
-        <w:pStyle w:val="Heading2"/>
+        <w:pStyle w:val="Ttulo2"/>
         <w:rPr>
           <w:b/>
           <w:bCs/>
@@ -2124,7 +2176,29 @@
                 <w:noProof w:val="0"/>
                 <w:color w:val="000000"/>
               </w:rPr>
-              <w:t xml:space="preserve"> [ms]</w:t>
+              <w:t xml:space="preserve"> [</w:t>
+            </w:r>
+            <w:proofErr w:type="spellStart"/>
+            <w:r>
+              <w:rPr>
+                <w:rFonts w:ascii="Calibri" w:eastAsia="Times New Roman" w:hAnsi="Calibri" w:cs="Calibri"/>
+                <w:b/>
+                <w:bCs/>
+                <w:noProof w:val="0"/>
+                <w:color w:val="000000"/>
+              </w:rPr>
+              <w:t>ms</w:t>
+            </w:r>
+            <w:proofErr w:type="spellEnd"/>
+            <w:r>
+              <w:rPr>
+                <w:rFonts w:ascii="Calibri" w:eastAsia="Times New Roman" w:hAnsi="Calibri" w:cs="Calibri"/>
+                <w:b/>
+                <w:bCs/>
+                <w:noProof w:val="0"/>
+                <w:color w:val="000000"/>
+              </w:rPr>
+              <w:t>]</w:t>
             </w:r>
           </w:p>
         </w:tc>
@@ -2390,7 +2464,7 @@
     </w:tbl>
     <w:p>
       <w:pPr>
-        <w:pStyle w:val="Caption"/>
+        <w:pStyle w:val="Descripcin"/>
         <w:jc w:val="center"/>
         <w:rPr>
           <w:lang w:val="es-419"/>
@@ -2400,6 +2474,7 @@
         <w:rPr>
           <w:lang w:val="es-CO"/>
         </w:rPr>
+        <w:lastRenderedPageBreak/>
         <w:t xml:space="preserve">Tabla </w:t>
       </w:r>
       <w:r>
@@ -2601,7 +2676,6 @@
                 <w:noProof w:val="0"/>
                 <w:color w:val="000000"/>
               </w:rPr>
-              <w:lastRenderedPageBreak/>
               <w:t>Factor de Carga (CHAINING)</w:t>
             </w:r>
           </w:p>
@@ -2744,7 +2818,29 @@
                 <w:noProof w:val="0"/>
                 <w:color w:val="000000"/>
               </w:rPr>
-              <w:t xml:space="preserve"> [ms]</w:t>
+              <w:t xml:space="preserve"> [</w:t>
+            </w:r>
+            <w:proofErr w:type="spellStart"/>
+            <w:r>
+              <w:rPr>
+                <w:rFonts w:ascii="Calibri" w:eastAsia="Times New Roman" w:hAnsi="Calibri" w:cs="Calibri"/>
+                <w:b/>
+                <w:bCs/>
+                <w:noProof w:val="0"/>
+                <w:color w:val="000000"/>
+              </w:rPr>
+              <w:t>ms</w:t>
+            </w:r>
+            <w:proofErr w:type="spellEnd"/>
+            <w:r>
+              <w:rPr>
+                <w:rFonts w:ascii="Calibri" w:eastAsia="Times New Roman" w:hAnsi="Calibri" w:cs="Calibri"/>
+                <w:b/>
+                <w:bCs/>
+                <w:noProof w:val="0"/>
+                <w:color w:val="000000"/>
+              </w:rPr>
+              <w:t>]</w:t>
             </w:r>
           </w:p>
         </w:tc>
@@ -3010,7 +3106,7 @@
     </w:tbl>
     <w:p>
       <w:pPr>
-        <w:pStyle w:val="Caption"/>
+        <w:pStyle w:val="Descripcin"/>
         <w:jc w:val="center"/>
         <w:rPr>
           <w:lang w:val="es-CO"/>
@@ -3098,7 +3194,7 @@
     </w:p>
     <w:p>
       <w:pPr>
-        <w:pStyle w:val="Heading2"/>
+        <w:pStyle w:val="Ttulo2"/>
         <w:rPr>
           <w:b/>
           <w:bCs/>
@@ -3183,7 +3279,7 @@
     </w:p>
     <w:p>
       <w:pPr>
-        <w:pStyle w:val="ListParagraph"/>
+        <w:pStyle w:val="Prrafodelista"/>
         <w:numPr>
           <w:ilvl w:val="0"/>
           <w:numId w:val="9"/>
@@ -3205,7 +3301,7 @@
     </w:p>
     <w:p>
       <w:pPr>
-        <w:pStyle w:val="Heading1"/>
+        <w:pStyle w:val="Ttulo1"/>
         <w:rPr>
           <w:b/>
           <w:bCs/>
@@ -3225,7 +3321,7 @@
     </w:p>
     <w:p>
       <w:pPr>
-        <w:pStyle w:val="ListParagraph"/>
+        <w:pStyle w:val="Prrafodelista"/>
         <w:numPr>
           <w:ilvl w:val="0"/>
           <w:numId w:val="8"/>
@@ -3236,7 +3332,6 @@
           <w:lang w:val="es-419"/>
         </w:rPr>
       </w:pPr>
-      <w:proofErr w:type="gramStart"/>
       <w:r>
         <w:rPr>
           <w:rFonts w:ascii="Dax-Regular" w:hAnsi="Dax-Regular"/>
@@ -3265,43 +3360,34 @@
           <w:bCs/>
           <w:lang w:val="es-419"/>
         </w:rPr>
-        <w:t>time.</w:t>
-      </w:r>
-      <w:proofErr w:type="gramEnd"/>
+        <w:t>time.perf_counter()</w:t>
+      </w:r>
+      <w:r>
+        <w:rPr>
+          <w:rFonts w:ascii="Dax-Regular" w:hAnsi="Dax-Regular"/>
+          <w:lang w:val="es-419"/>
+        </w:rPr>
+        <w:t xml:space="preserve"> en ves de la previamente conocida </w:t>
+      </w:r>
       <w:r>
         <w:rPr>
           <w:b/>
           <w:bCs/>
           <w:lang w:val="es-419"/>
         </w:rPr>
-        <w:t>perf_counter()</w:t>
+        <w:t>time.process_time()</w:t>
       </w:r>
       <w:r>
         <w:rPr>
           <w:rFonts w:ascii="Dax-Regular" w:hAnsi="Dax-Regular"/>
           <w:lang w:val="es-419"/>
         </w:rPr>
-        <w:t xml:space="preserve"> en ves de la previamente conocida </w:t>
-      </w:r>
-      <w:r>
-        <w:rPr>
-          <w:b/>
-          <w:bCs/>
-          <w:lang w:val="es-419"/>
-        </w:rPr>
-        <w:t>time.process_time()</w:t>
-      </w:r>
-      <w:r>
-        <w:rPr>
-          <w:rFonts w:ascii="Dax-Regular" w:hAnsi="Dax-Regular"/>
-          <w:lang w:val="es-419"/>
-        </w:rPr>
         <w:t>?</w:t>
       </w:r>
     </w:p>
     <w:p>
       <w:pPr>
-        <w:pStyle w:val="ListParagraph"/>
+        <w:pStyle w:val="Prrafodelista"/>
         <w:spacing w:after="0"/>
         <w:jc w:val="both"/>
         <w:rPr>
@@ -3311,7 +3397,173 @@
     </w:p>
     <w:p>
       <w:pPr>
-        <w:pStyle w:val="ListParagraph"/>
+        <w:pStyle w:val="Prrafodelista"/>
+        <w:spacing w:after="0"/>
+        <w:jc w:val="both"/>
+        <w:rPr>
+          <w:lang w:val="es-CO"/>
+        </w:rPr>
+      </w:pPr>
+      <w:r>
+        <w:rPr>
+          <w:lang w:val="es-419"/>
+        </w:rPr>
+        <w:t>En la función getTime() se utiliza time.perf_counter()</w:t>
+      </w:r>
+      <w:r>
+        <w:rPr>
+          <w:lang w:val="es-419"/>
+        </w:rPr>
+        <w:t>,</w:t>
+      </w:r>
+      <w:r>
+        <w:rPr>
+          <w:lang w:val="es-419"/>
+        </w:rPr>
+        <w:t xml:space="preserve"> ya que </w:t>
+      </w:r>
+      <w:r>
+        <w:rPr>
+          <w:lang w:val="es-419"/>
+        </w:rPr>
+        <w:t>la función time.process_time() retorna un val</w:t>
+      </w:r>
+      <w:r>
+        <w:rPr>
+          <w:lang w:val="es-419"/>
+        </w:rPr>
+        <w:t xml:space="preserve">or </w:t>
+      </w:r>
+      <w:r>
+        <w:rPr>
+          <w:rFonts w:hint="eastAsia"/>
+          <w:lang w:val="es-CO"/>
+        </w:rPr>
+        <w:t>de la suma del tiempo de CPU del sistema y del usuario del proceso actual</w:t>
+      </w:r>
+      <w:r>
+        <w:rPr>
+          <w:lang w:val="es-CO"/>
+        </w:rPr>
+        <w:t xml:space="preserve">, por lo que </w:t>
+      </w:r>
+      <w:r>
+        <w:rPr>
+          <w:lang w:val="es-CO"/>
+        </w:rPr>
+        <w:t>el resultado de esta funnción puede</w:t>
+      </w:r>
+      <w:r>
+        <w:rPr>
+          <w:lang w:val="es-CO"/>
+        </w:rPr>
+        <w:t xml:space="preserve"> llegar a depender del Hardware de la máquina en la q</w:t>
+      </w:r>
+      <w:r>
+        <w:rPr>
+          <w:lang w:val="es-CO"/>
+        </w:rPr>
+        <w:t>u</w:t>
+      </w:r>
+      <w:r>
+        <w:rPr>
+          <w:lang w:val="es-CO"/>
+        </w:rPr>
+        <w:t>e se ejecute el programa</w:t>
+      </w:r>
+      <w:r>
+        <w:rPr>
+          <w:rFonts w:hint="eastAsia"/>
+          <w:lang w:val="es-CO"/>
+        </w:rPr>
+        <w:t>.</w:t>
+      </w:r>
+      <w:r>
+        <w:rPr>
+          <w:lang w:val="es-CO"/>
+        </w:rPr>
+        <w:t xml:space="preserve"> Por otro lado</w:t>
+      </w:r>
+      <w:r>
+        <w:rPr>
+          <w:lang w:val="es-CO"/>
+        </w:rPr>
+        <w:t>,</w:t>
+      </w:r>
+      <w:r>
+        <w:rPr>
+          <w:lang w:val="es-CO"/>
+        </w:rPr>
+        <w:t xml:space="preserve"> </w:t>
+      </w:r>
+      <w:r>
+        <w:rPr>
+          <w:lang w:val="es-419"/>
+        </w:rPr>
+        <w:t>se utiliza time.perf_counter()</w:t>
+      </w:r>
+      <w:r>
+        <w:rPr>
+          <w:lang w:val="es-419"/>
+        </w:rPr>
+        <w:t xml:space="preserve"> debido a que esta función utiliza un contador de rendimiento, el cual tiene una resolución que es más alta que la resolución de  </w:t>
+      </w:r>
+      <w:r>
+        <w:rPr>
+          <w:lang w:val="es-419"/>
+        </w:rPr>
+        <w:t>time.process_time()</w:t>
+      </w:r>
+      <w:r>
+        <w:rPr>
+          <w:lang w:val="es-419"/>
+        </w:rPr>
+        <w:t xml:space="preserve">. Esta resolución se refiere </w:t>
+      </w:r>
+      <w:r>
+        <w:rPr>
+          <w:lang w:val="es-419"/>
+        </w:rPr>
+        <w:t>a</w:t>
+      </w:r>
+      <w:r>
+        <w:rPr>
+          <w:lang w:val="es-419"/>
+        </w:rPr>
+        <w:t xml:space="preserve"> el número de tics por unidad de tiempo</w:t>
+      </w:r>
+      <w:r>
+        <w:rPr>
+          <w:lang w:val="es-419"/>
+        </w:rPr>
+        <w:t xml:space="preserve">, por lo que </w:t>
+      </w:r>
+      <w:r>
+        <w:rPr>
+          <w:lang w:val="es-419"/>
+        </w:rPr>
+        <w:t>time.perf_counter()</w:t>
+      </w:r>
+      <w:r>
+        <w:rPr>
+          <w:lang w:val="es-419"/>
+        </w:rPr>
+        <w:t xml:space="preserve"> llega a ser más preciso y también, es independiente de la máquina en la que se ejecute el programa. </w:t>
+      </w:r>
+    </w:p>
+    <w:p>
+      <w:pPr>
+        <w:pStyle w:val="Prrafodelista"/>
+        <w:spacing w:after="0"/>
+        <w:jc w:val="both"/>
+        <w:rPr>
+          <w:lang w:val="es-419"/>
+        </w:rPr>
+      </w:pPr>
+    </w:p>
+    <w:p>
+      <w:pPr>
+        <w:pStyle w:val="Prrafodelista"/>
         <w:numPr>
           <w:ilvl w:val="0"/>
           <w:numId w:val="8"/>
@@ -3377,7 +3629,7 @@
     </w:p>
     <w:p>
       <w:pPr>
-        <w:pStyle w:val="ListParagraph"/>
+        <w:pStyle w:val="Prrafodelista"/>
         <w:spacing w:after="0"/>
         <w:jc w:val="both"/>
         <w:rPr>
@@ -3387,7 +3639,87 @@
     </w:p>
     <w:p>
       <w:pPr>
-        <w:pStyle w:val="ListParagraph"/>
+        <w:pStyle w:val="Prrafodelista"/>
+        <w:spacing w:after="0"/>
+        <w:jc w:val="both"/>
+        <w:rPr>
+          <w:lang w:val="es-ES"/>
+        </w:rPr>
+      </w:pPr>
+      <w:r>
+        <w:rPr>
+          <w:lang w:val="es-419"/>
+        </w:rPr>
+        <w:t>Las funciones start() y stop() de la librer</w:t>
+      </w:r>
+      <w:r>
+        <w:rPr>
+          <w:lang w:val="es-ES"/>
+        </w:rPr>
+        <w:t xml:space="preserve">ía son esenciales para </w:t>
+      </w:r>
+      <w:r>
+        <w:rPr>
+          <w:lang w:val="es-ES"/>
+        </w:rPr>
+        <w:t>calcular la memoria utilizada a lo largo de la ejecución de un algoritmo. Primero, la función start() inicializa el proceso para medir la cantidad de memoria utilizada durante la ejecución de un algoritmo. Por otro lado, la función stop() finaliza e</w:t>
+      </w:r>
+      <w:r>
+        <w:rPr>
+          <w:lang w:val="es-ES"/>
+        </w:rPr>
+        <w:t xml:space="preserve">ste </w:t>
+      </w:r>
+      <w:r>
+        <w:rPr>
+          <w:lang w:val="es-ES"/>
+        </w:rPr>
+        <w:t xml:space="preserve">proceso </w:t>
+      </w:r>
+      <w:r>
+        <w:rPr>
+          <w:lang w:val="es-ES"/>
+        </w:rPr>
+        <w:t xml:space="preserve">para medir memoria. Es por medio de estas dos funciones, que se puede obtener la diferencia entre la memoria </w:t>
+      </w:r>
+      <w:r>
+        <w:rPr>
+          <w:lang w:val="es-ES"/>
+        </w:rPr>
+        <w:t>final</w:t>
+      </w:r>
+      <w:r>
+        <w:rPr>
+          <w:lang w:val="es-ES"/>
+        </w:rPr>
+        <w:t xml:space="preserve"> y la </w:t>
+      </w:r>
+      <w:r>
+        <w:rPr>
+          <w:lang w:val="es-ES"/>
+        </w:rPr>
+        <w:t>inicial</w:t>
+      </w:r>
+      <w:r>
+        <w:rPr>
+          <w:lang w:val="es-ES"/>
+        </w:rPr>
+        <w:t xml:space="preserve"> (es decir, la memoria total utilizada), desde el momento exacto en el que el algoritmo empieza a correr, hasta que este finaliza por completo su ejecución. </w:t>
+      </w:r>
+    </w:p>
+    <w:p>
+      <w:pPr>
+        <w:pStyle w:val="Prrafodelista"/>
+        <w:spacing w:after="0"/>
+        <w:jc w:val="both"/>
+        <w:rPr>
+          <w:lang w:val="es-419"/>
+        </w:rPr>
+      </w:pPr>
+    </w:p>
+    <w:p>
+      <w:pPr>
+        <w:pStyle w:val="Prrafodelista"/>
         <w:numPr>
           <w:ilvl w:val="0"/>
           <w:numId w:val="8"/>
@@ -3424,7 +3756,7 @@
     </w:p>
     <w:p>
       <w:pPr>
-        <w:pStyle w:val="ListParagraph"/>
+        <w:pStyle w:val="Prrafodelista"/>
         <w:spacing w:after="0"/>
         <w:jc w:val="both"/>
         <w:rPr>
@@ -3434,7 +3766,7 @@
     </w:p>
     <w:p>
       <w:pPr>
-        <w:pStyle w:val="ListParagraph"/>
+        <w:pStyle w:val="Prrafodelista"/>
         <w:numPr>
           <w:ilvl w:val="0"/>
           <w:numId w:val="8"/>
@@ -3480,7 +3812,7 @@
     </w:p>
     <w:p>
       <w:pPr>
-        <w:pStyle w:val="ListParagraph"/>
+        <w:pStyle w:val="Prrafodelista"/>
         <w:numPr>
           <w:ilvl w:val="0"/>
           <w:numId w:val="8"/>
@@ -3496,6 +3828,7 @@
           <w:rFonts w:ascii="Dax-Regular" w:hAnsi="Dax-Regular"/>
           <w:lang w:val="es-419"/>
         </w:rPr>
+        <w:lastRenderedPageBreak/>
         <w:t xml:space="preserve">¿Qué cambios percibe en el </w:t>
       </w:r>
       <w:r>
@@ -3526,7 +3859,7 @@
     </w:p>
     <w:p>
       <w:pPr>
-        <w:pStyle w:val="ListParagraph"/>
+        <w:pStyle w:val="Prrafodelista"/>
         <w:numPr>
           <w:ilvl w:val="0"/>
           <w:numId w:val="8"/>
@@ -3563,7 +3896,7 @@
     </w:p>
     <w:p>
       <w:pPr>
-        <w:pStyle w:val="ListParagraph"/>
+        <w:pStyle w:val="Prrafodelista"/>
         <w:rPr>
           <w:lang w:val="es-419"/>
         </w:rPr>
@@ -3571,7 +3904,7 @@
     </w:p>
     <w:p>
       <w:pPr>
-        <w:pStyle w:val="ListParagraph"/>
+        <w:pStyle w:val="Prrafodelista"/>
         <w:spacing w:after="0"/>
         <w:jc w:val="both"/>
         <w:rPr>
@@ -4995,11 +5328,11 @@
       <w:noProof/>
     </w:rPr>
   </w:style>
-  <w:style w:type="paragraph" w:styleId="Heading1">
+  <w:style w:type="paragraph" w:styleId="Ttulo1">
     <w:name w:val="heading 1"/>
     <w:basedOn w:val="Normal"/>
     <w:next w:val="Normal"/>
-    <w:link w:val="Heading1Char"/>
+    <w:link w:val="Ttulo1Car"/>
     <w:uiPriority w:val="9"/>
     <w:qFormat/>
     <w:rsid w:val="003C0715"/>
@@ -5016,11 +5349,11 @@
       <w:szCs w:val="32"/>
     </w:rPr>
   </w:style>
-  <w:style w:type="paragraph" w:styleId="Heading2">
+  <w:style w:type="paragraph" w:styleId="Ttulo2">
     <w:name w:val="heading 2"/>
     <w:basedOn w:val="Normal"/>
     <w:next w:val="Normal"/>
-    <w:link w:val="Heading2Char"/>
+    <w:link w:val="Ttulo2Car"/>
     <w:uiPriority w:val="9"/>
     <w:unhideWhenUsed/>
     <w:qFormat/>
@@ -5038,13 +5371,12 @@
       <w:szCs w:val="26"/>
     </w:rPr>
   </w:style>
-  <w:style w:type="character" w:default="1" w:styleId="DefaultParagraphFont">
+  <w:style w:type="character" w:default="1" w:styleId="Fuentedeprrafopredeter">
     <w:name w:val="Default Paragraph Font"/>
     <w:uiPriority w:val="1"/>
-    <w:semiHidden/>
     <w:unhideWhenUsed/>
   </w:style>
-  <w:style w:type="table" w:default="1" w:styleId="TableNormal">
+  <w:style w:type="table" w:default="1" w:styleId="Tablanormal">
     <w:name w:val="Normal Table"/>
     <w:uiPriority w:val="99"/>
     <w:semiHidden/>
@@ -5059,17 +5391,17 @@
       </w:tblCellMar>
     </w:tblPr>
   </w:style>
-  <w:style w:type="numbering" w:default="1" w:styleId="NoList">
+  <w:style w:type="numbering" w:default="1" w:styleId="Sinlista">
     <w:name w:val="No List"/>
     <w:uiPriority w:val="99"/>
     <w:semiHidden/>
     <w:unhideWhenUsed/>
   </w:style>
-  <w:style w:type="paragraph" w:styleId="Title">
+  <w:style w:type="paragraph" w:styleId="Ttulo">
     <w:name w:val="Title"/>
     <w:basedOn w:val="Normal"/>
     <w:next w:val="Normal"/>
-    <w:link w:val="TitleChar"/>
+    <w:link w:val="TtuloCar"/>
     <w:uiPriority w:val="10"/>
     <w:qFormat/>
     <w:rsid w:val="00BA3B38"/>
@@ -5085,10 +5417,10 @@
       <w:szCs w:val="56"/>
     </w:rPr>
   </w:style>
-  <w:style w:type="character" w:customStyle="1" w:styleId="TitleChar">
-    <w:name w:val="Title Char"/>
-    <w:basedOn w:val="DefaultParagraphFont"/>
-    <w:link w:val="Title"/>
+  <w:style w:type="character" w:customStyle="1" w:styleId="TtuloCar">
+    <w:name w:val="Título Car"/>
+    <w:basedOn w:val="Fuentedeprrafopredeter"/>
+    <w:link w:val="Ttulo"/>
     <w:uiPriority w:val="10"/>
     <w:rsid w:val="00BA3B38"/>
     <w:rPr>
@@ -5100,7 +5432,7 @@
       <w:szCs w:val="56"/>
     </w:rPr>
   </w:style>
-  <w:style w:type="paragraph" w:styleId="ListParagraph">
+  <w:style w:type="paragraph" w:styleId="Prrafodelista">
     <w:name w:val="List Paragraph"/>
     <w:basedOn w:val="Normal"/>
     <w:uiPriority w:val="34"/>
@@ -5114,9 +5446,9 @@
       <w:noProof w:val="0"/>
     </w:rPr>
   </w:style>
-  <w:style w:type="character" w:styleId="CommentReference">
+  <w:style w:type="character" w:styleId="Refdecomentario">
     <w:name w:val="annotation reference"/>
-    <w:basedOn w:val="DefaultParagraphFont"/>
+    <w:basedOn w:val="Fuentedeprrafopredeter"/>
     <w:uiPriority w:val="99"/>
     <w:semiHidden/>
     <w:unhideWhenUsed/>
@@ -5126,10 +5458,10 @@
       <w:szCs w:val="16"/>
     </w:rPr>
   </w:style>
-  <w:style w:type="paragraph" w:styleId="CommentText">
+  <w:style w:type="paragraph" w:styleId="Textocomentario">
     <w:name w:val="annotation text"/>
     <w:basedOn w:val="Normal"/>
-    <w:link w:val="CommentTextChar"/>
+    <w:link w:val="TextocomentarioCar"/>
     <w:uiPriority w:val="99"/>
     <w:semiHidden/>
     <w:unhideWhenUsed/>
@@ -5143,10 +5475,10 @@
       <w:szCs w:val="20"/>
     </w:rPr>
   </w:style>
-  <w:style w:type="character" w:customStyle="1" w:styleId="CommentTextChar">
-    <w:name w:val="Comment Text Char"/>
-    <w:basedOn w:val="DefaultParagraphFont"/>
-    <w:link w:val="CommentText"/>
+  <w:style w:type="character" w:customStyle="1" w:styleId="TextocomentarioCar">
+    <w:name w:val="Texto comentario Car"/>
+    <w:basedOn w:val="Fuentedeprrafopredeter"/>
+    <w:link w:val="Textocomentario"/>
     <w:uiPriority w:val="99"/>
     <w:semiHidden/>
     <w:rsid w:val="00A442AC"/>
@@ -5155,7 +5487,7 @@
       <w:szCs w:val="20"/>
     </w:rPr>
   </w:style>
-  <w:style w:type="paragraph" w:styleId="Caption">
+  <w:style w:type="paragraph" w:styleId="Descripcin">
     <w:name w:val="caption"/>
     <w:basedOn w:val="Normal"/>
     <w:next w:val="Normal"/>
@@ -5175,9 +5507,9 @@
       <w:szCs w:val="18"/>
     </w:rPr>
   </w:style>
-  <w:style w:type="table" w:styleId="GridTable2">
+  <w:style w:type="table" w:styleId="Tabladecuadrcula2">
     <w:name w:val="Grid Table 2"/>
-    <w:basedOn w:val="TableNormal"/>
+    <w:basedOn w:val="Tablanormal"/>
     <w:uiPriority w:val="47"/>
     <w:rsid w:val="00076EA8"/>
     <w:pPr>
@@ -5250,10 +5582,10 @@
       </w:tcPr>
     </w:tblStylePr>
   </w:style>
-  <w:style w:type="character" w:customStyle="1" w:styleId="Heading1Char">
-    <w:name w:val="Heading 1 Char"/>
-    <w:basedOn w:val="DefaultParagraphFont"/>
-    <w:link w:val="Heading1"/>
+  <w:style w:type="character" w:customStyle="1" w:styleId="Ttulo1Car">
+    <w:name w:val="Título 1 Car"/>
+    <w:basedOn w:val="Fuentedeprrafopredeter"/>
+    <w:link w:val="Ttulo1"/>
     <w:uiPriority w:val="9"/>
     <w:rsid w:val="003C0715"/>
     <w:rPr>
@@ -5264,10 +5596,10 @@
       <w:szCs w:val="32"/>
     </w:rPr>
   </w:style>
-  <w:style w:type="character" w:customStyle="1" w:styleId="Heading2Char">
-    <w:name w:val="Heading 2 Char"/>
-    <w:basedOn w:val="DefaultParagraphFont"/>
-    <w:link w:val="Heading2"/>
+  <w:style w:type="character" w:customStyle="1" w:styleId="Ttulo2Car">
+    <w:name w:val="Título 2 Car"/>
+    <w:basedOn w:val="Fuentedeprrafopredeter"/>
+    <w:link w:val="Ttulo2"/>
     <w:uiPriority w:val="9"/>
     <w:rsid w:val="003C0715"/>
     <w:rPr>
@@ -5577,12 +5909,9 @@
 </file>
 
 <file path=customXml/item1.xml><?xml version="1.0" encoding="utf-8"?>
-<?mso-contentType ?>
-<FormTemplates xmlns="http://schemas.microsoft.com/sharepoint/v3/contenttype/forms">
-  <Display>DocumentLibraryForm</Display>
-  <Edit>DocumentLibraryForm</Edit>
-  <New>DocumentLibraryForm</New>
-</FormTemplates>
+<p:properties xmlns:p="http://schemas.microsoft.com/office/2006/metadata/properties" xmlns:xsi="http://www.w3.org/2001/XMLSchema-instance" xmlns:pc="http://schemas.microsoft.com/office/infopath/2007/PartnerControls">
+  <documentManagement/>
+</p:properties>
 </file>
 
 <file path=customXml/item2.xml><?xml version="1.0" encoding="utf-8"?>
@@ -5797,15 +6126,19 @@
 </file>
 
 <file path=customXml/item3.xml><?xml version="1.0" encoding="utf-8"?>
-<p:properties xmlns:p="http://schemas.microsoft.com/office/2006/metadata/properties" xmlns:xsi="http://www.w3.org/2001/XMLSchema-instance" xmlns:pc="http://schemas.microsoft.com/office/infopath/2007/PartnerControls">
-  <documentManagement/>
-</p:properties>
+<?mso-contentType ?>
+<FormTemplates xmlns="http://schemas.microsoft.com/sharepoint/v3/contenttype/forms">
+  <Display>DocumentLibraryForm</Display>
+  <Edit>DocumentLibraryForm</Edit>
+  <New>DocumentLibraryForm</New>
+</FormTemplates>
 </file>
 
 <file path=customXml/itemProps1.xml><?xml version="1.0" encoding="utf-8"?>
-<ds:datastoreItem xmlns:ds="http://schemas.openxmlformats.org/officeDocument/2006/customXml" ds:itemID="{1F59EA8B-1FA8-40D2-A8B0-61B9CE1E4579}">
+<ds:datastoreItem xmlns:ds="http://schemas.openxmlformats.org/officeDocument/2006/customXml" ds:itemID="{8542EACB-7939-45C8-99C3-B6897CA7A7EF}">
   <ds:schemaRefs>
-    <ds:schemaRef ds:uri="http://schemas.microsoft.com/sharepoint/v3/contenttype/forms"/>
+    <ds:schemaRef ds:uri="http://schemas.microsoft.com/office/2006/metadata/properties"/>
+    <ds:schemaRef ds:uri="http://schemas.microsoft.com/office/infopath/2007/PartnerControls"/>
   </ds:schemaRefs>
 </ds:datastoreItem>
 </file>
@@ -5830,10 +6163,9 @@
 </file>
 
 <file path=customXml/itemProps3.xml><?xml version="1.0" encoding="utf-8"?>
-<ds:datastoreItem xmlns:ds="http://schemas.openxmlformats.org/officeDocument/2006/customXml" ds:itemID="{8542EACB-7939-45C8-99C3-B6897CA7A7EF}">
+<ds:datastoreItem xmlns:ds="http://schemas.openxmlformats.org/officeDocument/2006/customXml" ds:itemID="{1F59EA8B-1FA8-40D2-A8B0-61B9CE1E4579}">
   <ds:schemaRefs>
-    <ds:schemaRef ds:uri="http://schemas.microsoft.com/office/2006/metadata/properties"/>
-    <ds:schemaRef ds:uri="http://schemas.microsoft.com/office/infopath/2007/PartnerControls"/>
+    <ds:schemaRef ds:uri="http://schemas.microsoft.com/sharepoint/v3/contenttype/forms"/>
   </ds:schemaRefs>
 </ds:datastoreItem>
 </file>
</xml_diff>

<commit_message>
Datos en las tablas
</commit_message>
<xml_diff>
--- a/Docs/Observaciones-Lab 7.docx
+++ b/Docs/Observaciones-Lab 7.docx
@@ -844,6 +844,14 @@
                 <w:color w:val="000000"/>
               </w:rPr>
             </w:pPr>
+            <w:r>
+              <w:rPr>
+                <w:rFonts w:ascii="Calibri" w:eastAsia="Times New Roman" w:hAnsi="Calibri" w:cs="Calibri"/>
+                <w:noProof w:val="0"/>
+                <w:color w:val="000000"/>
+              </w:rPr>
+              <w:t>550840.064</w:t>
+            </w:r>
           </w:p>
         </w:tc>
         <w:tc>
@@ -868,6 +876,14 @@
                 <w:color w:val="000000"/>
               </w:rPr>
             </w:pPr>
+            <w:r>
+              <w:rPr>
+                <w:rFonts w:ascii="Calibri" w:eastAsia="Times New Roman" w:hAnsi="Calibri" w:cs="Calibri"/>
+                <w:noProof w:val="0"/>
+                <w:color w:val="000000"/>
+              </w:rPr>
+              <w:t>43470.752</w:t>
+            </w:r>
           </w:p>
         </w:tc>
       </w:tr>
@@ -930,6 +946,14 @@
                 <w:color w:val="000000"/>
               </w:rPr>
             </w:pPr>
+            <w:r>
+              <w:rPr>
+                <w:rFonts w:ascii="Calibri" w:eastAsia="Times New Roman" w:hAnsi="Calibri" w:cs="Calibri"/>
+                <w:noProof w:val="0"/>
+                <w:color w:val="000000"/>
+              </w:rPr>
+              <w:t>550840.064</w:t>
+            </w:r>
           </w:p>
         </w:tc>
         <w:tc>
@@ -954,6 +978,14 @@
                 <w:color w:val="000000"/>
               </w:rPr>
             </w:pPr>
+            <w:r>
+              <w:rPr>
+                <w:rFonts w:ascii="Calibri" w:eastAsia="Times New Roman" w:hAnsi="Calibri" w:cs="Calibri"/>
+                <w:noProof w:val="0"/>
+                <w:color w:val="000000"/>
+              </w:rPr>
+              <w:t>42604.126</w:t>
+            </w:r>
           </w:p>
         </w:tc>
       </w:tr>
@@ -1016,6 +1048,14 @@
                 <w:color w:val="000000"/>
               </w:rPr>
             </w:pPr>
+            <w:r>
+              <w:rPr>
+                <w:rFonts w:ascii="Calibri" w:eastAsia="Times New Roman" w:hAnsi="Calibri" w:cs="Calibri"/>
+                <w:noProof w:val="0"/>
+                <w:color w:val="000000"/>
+              </w:rPr>
+              <w:t>550197.729</w:t>
+            </w:r>
           </w:p>
         </w:tc>
         <w:tc>
@@ -1040,6 +1080,14 @@
                 <w:color w:val="000000"/>
               </w:rPr>
             </w:pPr>
+            <w:r>
+              <w:rPr>
+                <w:rFonts w:ascii="Calibri" w:eastAsia="Times New Roman" w:hAnsi="Calibri" w:cs="Calibri"/>
+                <w:noProof w:val="0"/>
+                <w:color w:val="000000"/>
+              </w:rPr>
+              <w:t>43483.396</w:t>
+            </w:r>
           </w:p>
         </w:tc>
       </w:tr>
@@ -1475,6 +1523,14 @@
                 <w:color w:val="000000"/>
               </w:rPr>
             </w:pPr>
+            <w:r>
+              <w:rPr>
+                <w:rFonts w:ascii="Calibri" w:eastAsia="Times New Roman" w:hAnsi="Calibri" w:cs="Calibri"/>
+                <w:noProof w:val="0"/>
+                <w:color w:val="000000"/>
+              </w:rPr>
+              <w:t>550210.799</w:t>
+            </w:r>
           </w:p>
         </w:tc>
         <w:tc>
@@ -1499,6 +1555,14 @@
                 <w:color w:val="000000"/>
               </w:rPr>
             </w:pPr>
+            <w:r>
+              <w:rPr>
+                <w:rFonts w:ascii="Calibri" w:eastAsia="Times New Roman" w:hAnsi="Calibri" w:cs="Calibri"/>
+                <w:noProof w:val="0"/>
+                <w:color w:val="000000"/>
+              </w:rPr>
+              <w:t>42479.668</w:t>
+            </w:r>
           </w:p>
         </w:tc>
       </w:tr>
@@ -1561,6 +1625,14 @@
                 <w:color w:val="000000"/>
               </w:rPr>
             </w:pPr>
+            <w:r>
+              <w:rPr>
+                <w:rFonts w:ascii="Calibri" w:eastAsia="Times New Roman" w:hAnsi="Calibri" w:cs="Calibri"/>
+                <w:noProof w:val="0"/>
+                <w:color w:val="000000"/>
+              </w:rPr>
+              <w:t>550208.291</w:t>
+            </w:r>
           </w:p>
         </w:tc>
         <w:tc>
@@ -1585,6 +1657,14 @@
                 <w:color w:val="000000"/>
               </w:rPr>
             </w:pPr>
+            <w:r>
+              <w:rPr>
+                <w:rFonts w:ascii="Calibri" w:eastAsia="Times New Roman" w:hAnsi="Calibri" w:cs="Calibri"/>
+                <w:noProof w:val="0"/>
+                <w:color w:val="000000"/>
+              </w:rPr>
+              <w:t>42329.905</w:t>
+            </w:r>
           </w:p>
         </w:tc>
       </w:tr>
@@ -1647,6 +1727,14 @@
                 <w:color w:val="000000"/>
               </w:rPr>
             </w:pPr>
+            <w:r>
+              <w:rPr>
+                <w:rFonts w:ascii="Calibri" w:eastAsia="Times New Roman" w:hAnsi="Calibri" w:cs="Calibri"/>
+                <w:noProof w:val="0"/>
+                <w:color w:val="000000"/>
+              </w:rPr>
+              <w:t>550855.932</w:t>
+            </w:r>
           </w:p>
         </w:tc>
         <w:tc>
@@ -1671,6 +1759,14 @@
                 <w:color w:val="000000"/>
               </w:rPr>
             </w:pPr>
+            <w:r>
+              <w:rPr>
+                <w:rFonts w:ascii="Calibri" w:eastAsia="Times New Roman" w:hAnsi="Calibri" w:cs="Calibri"/>
+                <w:noProof w:val="0"/>
+                <w:color w:val="000000"/>
+              </w:rPr>
+              <w:t>42847.353</w:t>
+            </w:r>
           </w:p>
         </w:tc>
       </w:tr>
@@ -2262,6 +2358,14 @@
                 <w:color w:val="000000"/>
               </w:rPr>
             </w:pPr>
+            <w:r>
+              <w:rPr>
+                <w:rFonts w:ascii="Calibri" w:eastAsia="Times New Roman" w:hAnsi="Calibri" w:cs="Calibri"/>
+                <w:noProof w:val="0"/>
+                <w:color w:val="000000"/>
+              </w:rPr>
+              <w:t>541049.338</w:t>
+            </w:r>
           </w:p>
         </w:tc>
         <w:tc>
@@ -2286,6 +2390,14 @@
                 <w:color w:val="000000"/>
               </w:rPr>
             </w:pPr>
+            <w:r>
+              <w:rPr>
+                <w:rFonts w:ascii="Calibri" w:eastAsia="Times New Roman" w:hAnsi="Calibri" w:cs="Calibri"/>
+                <w:noProof w:val="0"/>
+                <w:color w:val="000000"/>
+              </w:rPr>
+              <w:t>64624.054</w:t>
+            </w:r>
           </w:p>
         </w:tc>
       </w:tr>
@@ -2348,6 +2460,14 @@
                 <w:color w:val="000000"/>
               </w:rPr>
             </w:pPr>
+            <w:r>
+              <w:rPr>
+                <w:rFonts w:ascii="Calibri" w:eastAsia="Times New Roman" w:hAnsi="Calibri" w:cs="Calibri"/>
+                <w:noProof w:val="0"/>
+                <w:color w:val="000000"/>
+              </w:rPr>
+              <w:t>541049.338</w:t>
+            </w:r>
           </w:p>
         </w:tc>
         <w:tc>
@@ -2372,6 +2492,14 @@
                 <w:color w:val="000000"/>
               </w:rPr>
             </w:pPr>
+            <w:r>
+              <w:rPr>
+                <w:rFonts w:ascii="Calibri" w:eastAsia="Times New Roman" w:hAnsi="Calibri" w:cs="Calibri"/>
+                <w:noProof w:val="0"/>
+                <w:color w:val="000000"/>
+              </w:rPr>
+              <w:t>62826.344</w:t>
+            </w:r>
           </w:p>
         </w:tc>
       </w:tr>
@@ -2434,6 +2562,14 @@
                 <w:color w:val="000000"/>
               </w:rPr>
             </w:pPr>
+            <w:r>
+              <w:rPr>
+                <w:rFonts w:ascii="Calibri" w:eastAsia="Times New Roman" w:hAnsi="Calibri" w:cs="Calibri"/>
+                <w:noProof w:val="0"/>
+                <w:color w:val="000000"/>
+              </w:rPr>
+              <w:t>541049.272</w:t>
+            </w:r>
           </w:p>
         </w:tc>
         <w:tc>
@@ -2458,6 +2594,14 @@
                 <w:color w:val="000000"/>
               </w:rPr>
             </w:pPr>
+            <w:r>
+              <w:rPr>
+                <w:rFonts w:ascii="Calibri" w:eastAsia="Times New Roman" w:hAnsi="Calibri" w:cs="Calibri"/>
+                <w:noProof w:val="0"/>
+                <w:color w:val="000000"/>
+              </w:rPr>
+              <w:t>63101.728</w:t>
+            </w:r>
           </w:p>
         </w:tc>
       </w:tr>
@@ -2904,6 +3048,14 @@
                 <w:color w:val="000000"/>
               </w:rPr>
             </w:pPr>
+            <w:r>
+              <w:rPr>
+                <w:rFonts w:ascii="Calibri" w:eastAsia="Times New Roman" w:hAnsi="Calibri" w:cs="Calibri"/>
+                <w:noProof w:val="0"/>
+                <w:color w:val="000000"/>
+              </w:rPr>
+              <w:t>541064.705</w:t>
+            </w:r>
           </w:p>
         </w:tc>
         <w:tc>
@@ -2928,6 +3080,14 @@
                 <w:color w:val="000000"/>
               </w:rPr>
             </w:pPr>
+            <w:r>
+              <w:rPr>
+                <w:rFonts w:ascii="Calibri" w:eastAsia="Times New Roman" w:hAnsi="Calibri" w:cs="Calibri"/>
+                <w:noProof w:val="0"/>
+                <w:color w:val="000000"/>
+              </w:rPr>
+              <w:t>67797.867</w:t>
+            </w:r>
           </w:p>
         </w:tc>
       </w:tr>
@@ -2990,6 +3150,14 @@
                 <w:color w:val="000000"/>
               </w:rPr>
             </w:pPr>
+            <w:r>
+              <w:rPr>
+                <w:rFonts w:ascii="Calibri" w:eastAsia="Times New Roman" w:hAnsi="Calibri" w:cs="Calibri"/>
+                <w:noProof w:val="0"/>
+                <w:color w:val="000000"/>
+              </w:rPr>
+              <w:t>541064.650</w:t>
+            </w:r>
           </w:p>
         </w:tc>
         <w:tc>
@@ -3014,6 +3182,14 @@
                 <w:color w:val="000000"/>
               </w:rPr>
             </w:pPr>
+            <w:r>
+              <w:rPr>
+                <w:rFonts w:ascii="Calibri" w:eastAsia="Times New Roman" w:hAnsi="Calibri" w:cs="Calibri"/>
+                <w:noProof w:val="0"/>
+                <w:color w:val="000000"/>
+              </w:rPr>
+              <w:t>63628.854</w:t>
+            </w:r>
           </w:p>
         </w:tc>
       </w:tr>
@@ -3076,6 +3252,14 @@
                 <w:color w:val="000000"/>
               </w:rPr>
             </w:pPr>
+            <w:r>
+              <w:rPr>
+                <w:rFonts w:ascii="Calibri" w:eastAsia="Times New Roman" w:hAnsi="Calibri" w:cs="Calibri"/>
+                <w:noProof w:val="0"/>
+                <w:color w:val="000000"/>
+              </w:rPr>
+              <w:t>541064.646</w:t>
+            </w:r>
           </w:p>
         </w:tc>
         <w:tc>
@@ -3100,6 +3284,14 @@
                 <w:color w:val="000000"/>
               </w:rPr>
             </w:pPr>
+            <w:r>
+              <w:rPr>
+                <w:rFonts w:ascii="Calibri" w:eastAsia="Times New Roman" w:hAnsi="Calibri" w:cs="Calibri"/>
+                <w:noProof w:val="0"/>
+                <w:color w:val="000000"/>
+              </w:rPr>
+              <w:t>63037.975</w:t>
+            </w:r>
           </w:p>
         </w:tc>
       </w:tr>
@@ -3500,55 +3692,25 @@
         <w:rPr>
           <w:lang w:val="es-419"/>
         </w:rPr>
-        <w:t>se utiliza time.perf_counter()</w:t>
+        <w:t xml:space="preserve">se utiliza time.perf_counter() debido a que esta función utiliza un contador de rendimiento, el cual tiene una resolución que es más alta que la resolución de  time.process_time(). Esta resolución se refiere </w:t>
       </w:r>
       <w:r>
         <w:rPr>
           <w:lang w:val="es-419"/>
         </w:rPr>
-        <w:t xml:space="preserve"> debido a que esta función utiliza un contador de rendimiento, el cual tiene una resolución que es más alta que la resolución de  </w:t>
+        <w:t>a</w:t>
       </w:r>
       <w:r>
         <w:rPr>
           <w:lang w:val="es-419"/>
         </w:rPr>
-        <w:t>time.process_time()</w:t>
+        <w:t xml:space="preserve"> el número de tics por unidad de tiempo</w:t>
       </w:r>
       <w:r>
         <w:rPr>
           <w:lang w:val="es-419"/>
         </w:rPr>
-        <w:t xml:space="preserve">. Esta resolución se refiere </w:t>
-      </w:r>
-      <w:r>
-        <w:rPr>
-          <w:lang w:val="es-419"/>
-        </w:rPr>
-        <w:t>a</w:t>
-      </w:r>
-      <w:r>
-        <w:rPr>
-          <w:lang w:val="es-419"/>
-        </w:rPr>
-        <w:t xml:space="preserve"> el número de tics por unidad de tiempo</w:t>
-      </w:r>
-      <w:r>
-        <w:rPr>
-          <w:lang w:val="es-419"/>
-        </w:rPr>
-        <w:t xml:space="preserve">, por lo que </w:t>
-      </w:r>
-      <w:r>
-        <w:rPr>
-          <w:lang w:val="es-419"/>
-        </w:rPr>
-        <w:t>time.perf_counter()</w:t>
-      </w:r>
-      <w:r>
-        <w:rPr>
-          <w:lang w:val="es-419"/>
-        </w:rPr>
-        <w:t xml:space="preserve"> llega a ser más preciso y también, es independiente de la máquina en la que se ejecute el programa. </w:t>
+        <w:t xml:space="preserve">, por lo que time.perf_counter() llega a ser más preciso y también, es independiente de la máquina en la que se ejecute el programa. </w:t>
       </w:r>
     </w:p>
     <w:p>
@@ -5374,6 +5536,7 @@
   <w:style w:type="character" w:default="1" w:styleId="Fuentedeprrafopredeter">
     <w:name w:val="Default Paragraph Font"/>
     <w:uiPriority w:val="1"/>
+    <w:semiHidden/>
     <w:unhideWhenUsed/>
   </w:style>
   <w:style w:type="table" w:default="1" w:styleId="Tablanormal">
@@ -5909,9 +6072,12 @@
 </file>
 
 <file path=customXml/item1.xml><?xml version="1.0" encoding="utf-8"?>
-<p:properties xmlns:p="http://schemas.microsoft.com/office/2006/metadata/properties" xmlns:xsi="http://www.w3.org/2001/XMLSchema-instance" xmlns:pc="http://schemas.microsoft.com/office/infopath/2007/PartnerControls">
-  <documentManagement/>
-</p:properties>
+<?mso-contentType ?>
+<FormTemplates xmlns="http://schemas.microsoft.com/sharepoint/v3/contenttype/forms">
+  <Display>DocumentLibraryForm</Display>
+  <Edit>DocumentLibraryForm</Edit>
+  <New>DocumentLibraryForm</New>
+</FormTemplates>
 </file>
 
 <file path=customXml/item2.xml><?xml version="1.0" encoding="utf-8"?>
@@ -6126,19 +6292,15 @@
 </file>
 
 <file path=customXml/item3.xml><?xml version="1.0" encoding="utf-8"?>
-<?mso-contentType ?>
-<FormTemplates xmlns="http://schemas.microsoft.com/sharepoint/v3/contenttype/forms">
-  <Display>DocumentLibraryForm</Display>
-  <Edit>DocumentLibraryForm</Edit>
-  <New>DocumentLibraryForm</New>
-</FormTemplates>
+<p:properties xmlns:p="http://schemas.microsoft.com/office/2006/metadata/properties" xmlns:xsi="http://www.w3.org/2001/XMLSchema-instance" xmlns:pc="http://schemas.microsoft.com/office/infopath/2007/PartnerControls">
+  <documentManagement/>
+</p:properties>
 </file>
 
 <file path=customXml/itemProps1.xml><?xml version="1.0" encoding="utf-8"?>
-<ds:datastoreItem xmlns:ds="http://schemas.openxmlformats.org/officeDocument/2006/customXml" ds:itemID="{8542EACB-7939-45C8-99C3-B6897CA7A7EF}">
+<ds:datastoreItem xmlns:ds="http://schemas.openxmlformats.org/officeDocument/2006/customXml" ds:itemID="{1F59EA8B-1FA8-40D2-A8B0-61B9CE1E4579}">
   <ds:schemaRefs>
-    <ds:schemaRef ds:uri="http://schemas.microsoft.com/office/2006/metadata/properties"/>
-    <ds:schemaRef ds:uri="http://schemas.microsoft.com/office/infopath/2007/PartnerControls"/>
+    <ds:schemaRef ds:uri="http://schemas.microsoft.com/sharepoint/v3/contenttype/forms"/>
   </ds:schemaRefs>
 </ds:datastoreItem>
 </file>
@@ -6163,9 +6325,10 @@
 </file>
 
 <file path=customXml/itemProps3.xml><?xml version="1.0" encoding="utf-8"?>
-<ds:datastoreItem xmlns:ds="http://schemas.openxmlformats.org/officeDocument/2006/customXml" ds:itemID="{1F59EA8B-1FA8-40D2-A8B0-61B9CE1E4579}">
+<ds:datastoreItem xmlns:ds="http://schemas.openxmlformats.org/officeDocument/2006/customXml" ds:itemID="{8542EACB-7939-45C8-99C3-B6897CA7A7EF}">
   <ds:schemaRefs>
-    <ds:schemaRef ds:uri="http://schemas.microsoft.com/sharepoint/v3/contenttype/forms"/>
+    <ds:schemaRef ds:uri="http://schemas.microsoft.com/office/2006/metadata/properties"/>
+    <ds:schemaRef ds:uri="http://schemas.microsoft.com/office/infopath/2007/PartnerControls"/>
   </ds:schemaRefs>
 </ds:datastoreItem>
 </file>
</xml_diff>

<commit_message>
Borrador de tablas con datos
</commit_message>
<xml_diff>
--- a/Docs/Observaciones-Lab 7.docx
+++ b/Docs/Observaciones-Lab 7.docx
@@ -850,7 +850,7 @@
                 <w:noProof w:val="0"/>
                 <w:color w:val="000000"/>
               </w:rPr>
-              <w:t>550840.064</w:t>
+              <w:t>550840,064</w:t>
             </w:r>
           </w:p>
         </w:tc>
@@ -878,11 +878,10 @@
             </w:pPr>
             <w:r>
               <w:rPr>
-                <w:rFonts w:ascii="Calibri" w:eastAsia="Times New Roman" w:hAnsi="Calibri" w:cs="Calibri"/>
-                <w:noProof w:val="0"/>
-                <w:color w:val="000000"/>
-              </w:rPr>
-              <w:t>43470.752</w:t>
+                <w:rFonts w:ascii="Calibri" w:hAnsi="Calibri" w:cs="Calibri"/>
+                <w:color w:val="000000"/>
+              </w:rPr>
+              <w:t>42517,477</w:t>
             </w:r>
           </w:p>
         </w:tc>
@@ -952,7 +951,7 @@
                 <w:noProof w:val="0"/>
                 <w:color w:val="000000"/>
               </w:rPr>
-              <w:t>550840.064</w:t>
+              <w:t>550840,064</w:t>
             </w:r>
           </w:p>
         </w:tc>
@@ -980,11 +979,10 @@
             </w:pPr>
             <w:r>
               <w:rPr>
-                <w:rFonts w:ascii="Calibri" w:eastAsia="Times New Roman" w:hAnsi="Calibri" w:cs="Calibri"/>
-                <w:noProof w:val="0"/>
-                <w:color w:val="000000"/>
-              </w:rPr>
-              <w:t>42604.126</w:t>
+                <w:rFonts w:ascii="Calibri" w:hAnsi="Calibri" w:cs="Calibri"/>
+                <w:color w:val="000000"/>
+              </w:rPr>
+              <w:t>43451,868</w:t>
             </w:r>
           </w:p>
         </w:tc>
@@ -1054,7 +1052,7 @@
                 <w:noProof w:val="0"/>
                 <w:color w:val="000000"/>
               </w:rPr>
-              <w:t>550197.729</w:t>
+              <w:t>550197,729</w:t>
             </w:r>
           </w:p>
         </w:tc>
@@ -1082,11 +1080,10 @@
             </w:pPr>
             <w:r>
               <w:rPr>
-                <w:rFonts w:ascii="Calibri" w:eastAsia="Times New Roman" w:hAnsi="Calibri" w:cs="Calibri"/>
-                <w:noProof w:val="0"/>
-                <w:color w:val="000000"/>
-              </w:rPr>
-              <w:t>43483.396</w:t>
+                <w:rFonts w:ascii="Calibri" w:hAnsi="Calibri" w:cs="Calibri"/>
+                <w:color w:val="000000"/>
+              </w:rPr>
+              <w:t>43483,396</w:t>
             </w:r>
           </w:p>
         </w:tc>
@@ -1529,7 +1526,23 @@
                 <w:noProof w:val="0"/>
                 <w:color w:val="000000"/>
               </w:rPr>
-              <w:t>550210.799</w:t>
+              <w:t>550210</w:t>
+            </w:r>
+            <w:r>
+              <w:rPr>
+                <w:rFonts w:ascii="Calibri" w:eastAsia="Times New Roman" w:hAnsi="Calibri" w:cs="Calibri"/>
+                <w:noProof w:val="0"/>
+                <w:color w:val="000000"/>
+              </w:rPr>
+              <w:t>,</w:t>
+            </w:r>
+            <w:r>
+              <w:rPr>
+                <w:rFonts w:ascii="Calibri" w:eastAsia="Times New Roman" w:hAnsi="Calibri" w:cs="Calibri"/>
+                <w:noProof w:val="0"/>
+                <w:color w:val="000000"/>
+              </w:rPr>
+              <w:t>799</w:t>
             </w:r>
           </w:p>
         </w:tc>
@@ -1561,7 +1574,23 @@
                 <w:noProof w:val="0"/>
                 <w:color w:val="000000"/>
               </w:rPr>
-              <w:t>42479.668</w:t>
+              <w:t>42479</w:t>
+            </w:r>
+            <w:r>
+              <w:rPr>
+                <w:rFonts w:ascii="Calibri" w:eastAsia="Times New Roman" w:hAnsi="Calibri" w:cs="Calibri"/>
+                <w:noProof w:val="0"/>
+                <w:color w:val="000000"/>
+              </w:rPr>
+              <w:t>,</w:t>
+            </w:r>
+            <w:r>
+              <w:rPr>
+                <w:rFonts w:ascii="Calibri" w:eastAsia="Times New Roman" w:hAnsi="Calibri" w:cs="Calibri"/>
+                <w:noProof w:val="0"/>
+                <w:color w:val="000000"/>
+              </w:rPr>
+              <w:t>668</w:t>
             </w:r>
           </w:p>
         </w:tc>
@@ -1631,7 +1660,23 @@
                 <w:noProof w:val="0"/>
                 <w:color w:val="000000"/>
               </w:rPr>
-              <w:t>550208.291</w:t>
+              <w:t>550208</w:t>
+            </w:r>
+            <w:r>
+              <w:rPr>
+                <w:rFonts w:ascii="Calibri" w:eastAsia="Times New Roman" w:hAnsi="Calibri" w:cs="Calibri"/>
+                <w:noProof w:val="0"/>
+                <w:color w:val="000000"/>
+              </w:rPr>
+              <w:t>,</w:t>
+            </w:r>
+            <w:r>
+              <w:rPr>
+                <w:rFonts w:ascii="Calibri" w:eastAsia="Times New Roman" w:hAnsi="Calibri" w:cs="Calibri"/>
+                <w:noProof w:val="0"/>
+                <w:color w:val="000000"/>
+              </w:rPr>
+              <w:t>291</w:t>
             </w:r>
           </w:p>
         </w:tc>
@@ -1663,7 +1708,23 @@
                 <w:noProof w:val="0"/>
                 <w:color w:val="000000"/>
               </w:rPr>
-              <w:t>42329.905</w:t>
+              <w:t>42329</w:t>
+            </w:r>
+            <w:r>
+              <w:rPr>
+                <w:rFonts w:ascii="Calibri" w:eastAsia="Times New Roman" w:hAnsi="Calibri" w:cs="Calibri"/>
+                <w:noProof w:val="0"/>
+                <w:color w:val="000000"/>
+              </w:rPr>
+              <w:t>,</w:t>
+            </w:r>
+            <w:r>
+              <w:rPr>
+                <w:rFonts w:ascii="Calibri" w:eastAsia="Times New Roman" w:hAnsi="Calibri" w:cs="Calibri"/>
+                <w:noProof w:val="0"/>
+                <w:color w:val="000000"/>
+              </w:rPr>
+              <w:t>905</w:t>
             </w:r>
           </w:p>
         </w:tc>
@@ -1733,7 +1794,23 @@
                 <w:noProof w:val="0"/>
                 <w:color w:val="000000"/>
               </w:rPr>
-              <w:t>550855.932</w:t>
+              <w:t>550855</w:t>
+            </w:r>
+            <w:r>
+              <w:rPr>
+                <w:rFonts w:ascii="Calibri" w:eastAsia="Times New Roman" w:hAnsi="Calibri" w:cs="Calibri"/>
+                <w:noProof w:val="0"/>
+                <w:color w:val="000000"/>
+              </w:rPr>
+              <w:t>,</w:t>
+            </w:r>
+            <w:r>
+              <w:rPr>
+                <w:rFonts w:ascii="Calibri" w:eastAsia="Times New Roman" w:hAnsi="Calibri" w:cs="Calibri"/>
+                <w:noProof w:val="0"/>
+                <w:color w:val="000000"/>
+              </w:rPr>
+              <w:t>932</w:t>
             </w:r>
           </w:p>
         </w:tc>
@@ -1765,7 +1842,23 @@
                 <w:noProof w:val="0"/>
                 <w:color w:val="000000"/>
               </w:rPr>
-              <w:t>42847.353</w:t>
+              <w:t>42847</w:t>
+            </w:r>
+            <w:r>
+              <w:rPr>
+                <w:rFonts w:ascii="Calibri" w:eastAsia="Times New Roman" w:hAnsi="Calibri" w:cs="Calibri"/>
+                <w:noProof w:val="0"/>
+                <w:color w:val="000000"/>
+              </w:rPr>
+              <w:t>,</w:t>
+            </w:r>
+            <w:r>
+              <w:rPr>
+                <w:rFonts w:ascii="Calibri" w:eastAsia="Times New Roman" w:hAnsi="Calibri" w:cs="Calibri"/>
+                <w:noProof w:val="0"/>
+                <w:color w:val="000000"/>
+              </w:rPr>
+              <w:t>353</w:t>
             </w:r>
           </w:p>
         </w:tc>
@@ -2364,7 +2457,23 @@
                 <w:noProof w:val="0"/>
                 <w:color w:val="000000"/>
               </w:rPr>
-              <w:t>541049.338</w:t>
+              <w:t>541049</w:t>
+            </w:r>
+            <w:r>
+              <w:rPr>
+                <w:rFonts w:ascii="Calibri" w:eastAsia="Times New Roman" w:hAnsi="Calibri" w:cs="Calibri"/>
+                <w:noProof w:val="0"/>
+                <w:color w:val="000000"/>
+              </w:rPr>
+              <w:t>,</w:t>
+            </w:r>
+            <w:r>
+              <w:rPr>
+                <w:rFonts w:ascii="Calibri" w:eastAsia="Times New Roman" w:hAnsi="Calibri" w:cs="Calibri"/>
+                <w:noProof w:val="0"/>
+                <w:color w:val="000000"/>
+              </w:rPr>
+              <w:t>338</w:t>
             </w:r>
           </w:p>
         </w:tc>
@@ -2396,7 +2505,23 @@
                 <w:noProof w:val="0"/>
                 <w:color w:val="000000"/>
               </w:rPr>
-              <w:t>64624.054</w:t>
+              <w:t>64624</w:t>
+            </w:r>
+            <w:r>
+              <w:rPr>
+                <w:rFonts w:ascii="Calibri" w:eastAsia="Times New Roman" w:hAnsi="Calibri" w:cs="Calibri"/>
+                <w:noProof w:val="0"/>
+                <w:color w:val="000000"/>
+              </w:rPr>
+              <w:t>,</w:t>
+            </w:r>
+            <w:r>
+              <w:rPr>
+                <w:rFonts w:ascii="Calibri" w:eastAsia="Times New Roman" w:hAnsi="Calibri" w:cs="Calibri"/>
+                <w:noProof w:val="0"/>
+                <w:color w:val="000000"/>
+              </w:rPr>
+              <w:t>054</w:t>
             </w:r>
           </w:p>
         </w:tc>
@@ -2466,7 +2591,23 @@
                 <w:noProof w:val="0"/>
                 <w:color w:val="000000"/>
               </w:rPr>
-              <w:t>541049.338</w:t>
+              <w:t>541049</w:t>
+            </w:r>
+            <w:r>
+              <w:rPr>
+                <w:rFonts w:ascii="Calibri" w:eastAsia="Times New Roman" w:hAnsi="Calibri" w:cs="Calibri"/>
+                <w:noProof w:val="0"/>
+                <w:color w:val="000000"/>
+              </w:rPr>
+              <w:t>,</w:t>
+            </w:r>
+            <w:r>
+              <w:rPr>
+                <w:rFonts w:ascii="Calibri" w:eastAsia="Times New Roman" w:hAnsi="Calibri" w:cs="Calibri"/>
+                <w:noProof w:val="0"/>
+                <w:color w:val="000000"/>
+              </w:rPr>
+              <w:t>338</w:t>
             </w:r>
           </w:p>
         </w:tc>
@@ -2498,7 +2639,23 @@
                 <w:noProof w:val="0"/>
                 <w:color w:val="000000"/>
               </w:rPr>
-              <w:t>62826.344</w:t>
+              <w:t>62826</w:t>
+            </w:r>
+            <w:r>
+              <w:rPr>
+                <w:rFonts w:ascii="Calibri" w:eastAsia="Times New Roman" w:hAnsi="Calibri" w:cs="Calibri"/>
+                <w:noProof w:val="0"/>
+                <w:color w:val="000000"/>
+              </w:rPr>
+              <w:t>,</w:t>
+            </w:r>
+            <w:r>
+              <w:rPr>
+                <w:rFonts w:ascii="Calibri" w:eastAsia="Times New Roman" w:hAnsi="Calibri" w:cs="Calibri"/>
+                <w:noProof w:val="0"/>
+                <w:color w:val="000000"/>
+              </w:rPr>
+              <w:t>344</w:t>
             </w:r>
           </w:p>
         </w:tc>
@@ -2568,7 +2725,23 @@
                 <w:noProof w:val="0"/>
                 <w:color w:val="000000"/>
               </w:rPr>
-              <w:t>541049.272</w:t>
+              <w:t>541049</w:t>
+            </w:r>
+            <w:r>
+              <w:rPr>
+                <w:rFonts w:ascii="Calibri" w:eastAsia="Times New Roman" w:hAnsi="Calibri" w:cs="Calibri"/>
+                <w:noProof w:val="0"/>
+                <w:color w:val="000000"/>
+              </w:rPr>
+              <w:t>,</w:t>
+            </w:r>
+            <w:r>
+              <w:rPr>
+                <w:rFonts w:ascii="Calibri" w:eastAsia="Times New Roman" w:hAnsi="Calibri" w:cs="Calibri"/>
+                <w:noProof w:val="0"/>
+                <w:color w:val="000000"/>
+              </w:rPr>
+              <w:t>272</w:t>
             </w:r>
           </w:p>
         </w:tc>
@@ -2600,7 +2773,23 @@
                 <w:noProof w:val="0"/>
                 <w:color w:val="000000"/>
               </w:rPr>
-              <w:t>63101.728</w:t>
+              <w:t>63101</w:t>
+            </w:r>
+            <w:r>
+              <w:rPr>
+                <w:rFonts w:ascii="Calibri" w:eastAsia="Times New Roman" w:hAnsi="Calibri" w:cs="Calibri"/>
+                <w:noProof w:val="0"/>
+                <w:color w:val="000000"/>
+              </w:rPr>
+              <w:t>,</w:t>
+            </w:r>
+            <w:r>
+              <w:rPr>
+                <w:rFonts w:ascii="Calibri" w:eastAsia="Times New Roman" w:hAnsi="Calibri" w:cs="Calibri"/>
+                <w:noProof w:val="0"/>
+                <w:color w:val="000000"/>
+              </w:rPr>
+              <w:t>728</w:t>
             </w:r>
           </w:p>
         </w:tc>
@@ -3054,7 +3243,23 @@
                 <w:noProof w:val="0"/>
                 <w:color w:val="000000"/>
               </w:rPr>
-              <w:t>541064.705</w:t>
+              <w:t>541064</w:t>
+            </w:r>
+            <w:r>
+              <w:rPr>
+                <w:rFonts w:ascii="Calibri" w:eastAsia="Times New Roman" w:hAnsi="Calibri" w:cs="Calibri"/>
+                <w:noProof w:val="0"/>
+                <w:color w:val="000000"/>
+              </w:rPr>
+              <w:t>,</w:t>
+            </w:r>
+            <w:r>
+              <w:rPr>
+                <w:rFonts w:ascii="Calibri" w:eastAsia="Times New Roman" w:hAnsi="Calibri" w:cs="Calibri"/>
+                <w:noProof w:val="0"/>
+                <w:color w:val="000000"/>
+              </w:rPr>
+              <w:t>705</w:t>
             </w:r>
           </w:p>
         </w:tc>
@@ -3086,7 +3291,23 @@
                 <w:noProof w:val="0"/>
                 <w:color w:val="000000"/>
               </w:rPr>
-              <w:t>67797.867</w:t>
+              <w:t>67797</w:t>
+            </w:r>
+            <w:r>
+              <w:rPr>
+                <w:rFonts w:ascii="Calibri" w:eastAsia="Times New Roman" w:hAnsi="Calibri" w:cs="Calibri"/>
+                <w:noProof w:val="0"/>
+                <w:color w:val="000000"/>
+              </w:rPr>
+              <w:t>,</w:t>
+            </w:r>
+            <w:r>
+              <w:rPr>
+                <w:rFonts w:ascii="Calibri" w:eastAsia="Times New Roman" w:hAnsi="Calibri" w:cs="Calibri"/>
+                <w:noProof w:val="0"/>
+                <w:color w:val="000000"/>
+              </w:rPr>
+              <w:t>867</w:t>
             </w:r>
           </w:p>
         </w:tc>
@@ -3156,7 +3377,23 @@
                 <w:noProof w:val="0"/>
                 <w:color w:val="000000"/>
               </w:rPr>
-              <w:t>541064.650</w:t>
+              <w:t>541064</w:t>
+            </w:r>
+            <w:r>
+              <w:rPr>
+                <w:rFonts w:ascii="Calibri" w:eastAsia="Times New Roman" w:hAnsi="Calibri" w:cs="Calibri"/>
+                <w:noProof w:val="0"/>
+                <w:color w:val="000000"/>
+              </w:rPr>
+              <w:t>,</w:t>
+            </w:r>
+            <w:r>
+              <w:rPr>
+                <w:rFonts w:ascii="Calibri" w:eastAsia="Times New Roman" w:hAnsi="Calibri" w:cs="Calibri"/>
+                <w:noProof w:val="0"/>
+                <w:color w:val="000000"/>
+              </w:rPr>
+              <w:t>650</w:t>
             </w:r>
           </w:p>
         </w:tc>
@@ -3188,7 +3425,23 @@
                 <w:noProof w:val="0"/>
                 <w:color w:val="000000"/>
               </w:rPr>
-              <w:t>63628.854</w:t>
+              <w:t>63628</w:t>
+            </w:r>
+            <w:r>
+              <w:rPr>
+                <w:rFonts w:ascii="Calibri" w:eastAsia="Times New Roman" w:hAnsi="Calibri" w:cs="Calibri"/>
+                <w:noProof w:val="0"/>
+                <w:color w:val="000000"/>
+              </w:rPr>
+              <w:t>,</w:t>
+            </w:r>
+            <w:r>
+              <w:rPr>
+                <w:rFonts w:ascii="Calibri" w:eastAsia="Times New Roman" w:hAnsi="Calibri" w:cs="Calibri"/>
+                <w:noProof w:val="0"/>
+                <w:color w:val="000000"/>
+              </w:rPr>
+              <w:t>854</w:t>
             </w:r>
           </w:p>
         </w:tc>
@@ -3258,7 +3511,23 @@
                 <w:noProof w:val="0"/>
                 <w:color w:val="000000"/>
               </w:rPr>
-              <w:t>541064.646</w:t>
+              <w:t>541064</w:t>
+            </w:r>
+            <w:r>
+              <w:rPr>
+                <w:rFonts w:ascii="Calibri" w:eastAsia="Times New Roman" w:hAnsi="Calibri" w:cs="Calibri"/>
+                <w:noProof w:val="0"/>
+                <w:color w:val="000000"/>
+              </w:rPr>
+              <w:t>,</w:t>
+            </w:r>
+            <w:r>
+              <w:rPr>
+                <w:rFonts w:ascii="Calibri" w:eastAsia="Times New Roman" w:hAnsi="Calibri" w:cs="Calibri"/>
+                <w:noProof w:val="0"/>
+                <w:color w:val="000000"/>
+              </w:rPr>
+              <w:t>646</w:t>
             </w:r>
           </w:p>
         </w:tc>
@@ -3290,7 +3559,23 @@
                 <w:noProof w:val="0"/>
                 <w:color w:val="000000"/>
               </w:rPr>
-              <w:t>63037.975</w:t>
+              <w:t>63037</w:t>
+            </w:r>
+            <w:r>
+              <w:rPr>
+                <w:rFonts w:ascii="Calibri" w:eastAsia="Times New Roman" w:hAnsi="Calibri" w:cs="Calibri"/>
+                <w:noProof w:val="0"/>
+                <w:color w:val="000000"/>
+              </w:rPr>
+              <w:t>,</w:t>
+            </w:r>
+            <w:r>
+              <w:rPr>
+                <w:rFonts w:ascii="Calibri" w:eastAsia="Times New Roman" w:hAnsi="Calibri" w:cs="Calibri"/>
+                <w:noProof w:val="0"/>
+                <w:color w:val="000000"/>
+              </w:rPr>
+              <w:t>975</w:t>
             </w:r>
           </w:p>
         </w:tc>

</xml_diff>

<commit_message>
Cambios en el docx
</commit_message>
<xml_diff>
--- a/Docs/Observaciones-Lab 7.docx
+++ b/Docs/Observaciones-Lab 7.docx
@@ -4,7 +4,7 @@
   <w:body>
     <w:p>
       <w:pPr>
-        <w:pStyle w:val="Ttulo"/>
+        <w:pStyle w:val="Title"/>
         <w:jc w:val="center"/>
         <w:rPr>
           <w:b/>
@@ -69,7 +69,7 @@
     </w:p>
     <w:tbl>
       <w:tblPr>
-        <w:tblStyle w:val="Tabladecuadrcula2"/>
+        <w:tblStyle w:val="GridTable2"/>
         <w:tblW w:w="3694" w:type="pct"/>
         <w:jc w:val="center"/>
         <w:tblLook w:val="04A0" w:firstRow="1" w:lastRow="0" w:firstColumn="1" w:lastColumn="0" w:noHBand="0" w:noVBand="1"/>
@@ -398,7 +398,7 @@
     </w:tbl>
     <w:p>
       <w:pPr>
-        <w:pStyle w:val="Descripcin"/>
+        <w:pStyle w:val="Caption"/>
         <w:jc w:val="center"/>
         <w:rPr>
           <w:lang w:val="es-CO"/>
@@ -452,7 +452,7 @@
     </w:p>
     <w:p>
       <w:pPr>
-        <w:pStyle w:val="Ttulo1"/>
+        <w:pStyle w:val="Heading1"/>
         <w:rPr>
           <w:b/>
           <w:bCs/>
@@ -472,7 +472,7 @@
     </w:p>
     <w:p>
       <w:pPr>
-        <w:pStyle w:val="Ttulo2"/>
+        <w:pStyle w:val="Heading2"/>
         <w:rPr>
           <w:b/>
           <w:bCs/>
@@ -546,35 +546,7 @@
                 <w:color w:val="000000"/>
                 <w:u w:val="single"/>
               </w:rPr>
-              <w:t xml:space="preserve">Carga de </w:t>
-            </w:r>
-            <w:proofErr w:type="spellStart"/>
-            <w:r>
-              <w:rPr>
-                <w:rFonts w:ascii="Calibri" w:eastAsia="Times New Roman" w:hAnsi="Calibri" w:cs="Calibri"/>
-                <w:b/>
-                <w:bCs/>
-                <w:i/>
-                <w:iCs/>
-                <w:noProof w:val="0"/>
-                <w:color w:val="000000"/>
-                <w:u w:val="single"/>
-              </w:rPr>
-              <w:t>Catálogo</w:t>
-            </w:r>
-            <w:proofErr w:type="spellEnd"/>
-            <w:r>
-              <w:rPr>
-                <w:rFonts w:ascii="Calibri" w:eastAsia="Times New Roman" w:hAnsi="Calibri" w:cs="Calibri"/>
-                <w:b/>
-                <w:bCs/>
-                <w:i/>
-                <w:iCs/>
-                <w:noProof w:val="0"/>
-                <w:color w:val="000000"/>
-                <w:u w:val="single"/>
-              </w:rPr>
-              <w:t xml:space="preserve"> PROBING</w:t>
+              <w:t>Carga de Catálogo PROBING</w:t>
             </w:r>
           </w:p>
         </w:tc>
@@ -645,7 +617,6 @@
                 <w:color w:val="000000"/>
               </w:rPr>
             </w:pPr>
-            <w:proofErr w:type="spellStart"/>
             <w:r>
               <w:rPr>
                 <w:rFonts w:ascii="Calibri" w:eastAsia="Times New Roman" w:hAnsi="Calibri" w:cs="Calibri"/>
@@ -654,40 +625,7 @@
                 <w:noProof w:val="0"/>
                 <w:color w:val="000000"/>
               </w:rPr>
-              <w:t>Consumo</w:t>
-            </w:r>
-            <w:proofErr w:type="spellEnd"/>
-            <w:r>
-              <w:rPr>
-                <w:rFonts w:ascii="Calibri" w:eastAsia="Times New Roman" w:hAnsi="Calibri" w:cs="Calibri"/>
-                <w:b/>
-                <w:bCs/>
-                <w:noProof w:val="0"/>
-                <w:color w:val="000000"/>
-              </w:rPr>
-              <w:t xml:space="preserve"> de </w:t>
-            </w:r>
-            <w:proofErr w:type="spellStart"/>
-            <w:r>
-              <w:rPr>
-                <w:rFonts w:ascii="Calibri" w:eastAsia="Times New Roman" w:hAnsi="Calibri" w:cs="Calibri"/>
-                <w:b/>
-                <w:bCs/>
-                <w:noProof w:val="0"/>
-                <w:color w:val="000000"/>
-              </w:rPr>
-              <w:t>Datos</w:t>
-            </w:r>
-            <w:proofErr w:type="spellEnd"/>
-            <w:r>
-              <w:rPr>
-                <w:rFonts w:ascii="Calibri" w:eastAsia="Times New Roman" w:hAnsi="Calibri" w:cs="Calibri"/>
-                <w:b/>
-                <w:bCs/>
-                <w:noProof w:val="0"/>
-                <w:color w:val="000000"/>
-              </w:rPr>
-              <w:t xml:space="preserve"> [kB]</w:t>
+              <w:t>Consumo de Datos [kB]</w:t>
             </w:r>
           </w:p>
         </w:tc>
@@ -716,7 +654,6 @@
                 <w:color w:val="000000"/>
               </w:rPr>
             </w:pPr>
-            <w:proofErr w:type="spellStart"/>
             <w:r>
               <w:rPr>
                 <w:rFonts w:ascii="Calibri" w:eastAsia="Times New Roman" w:hAnsi="Calibri" w:cs="Calibri"/>
@@ -725,62 +662,7 @@
                 <w:noProof w:val="0"/>
                 <w:color w:val="000000"/>
               </w:rPr>
-              <w:t>Tiempo</w:t>
-            </w:r>
-            <w:proofErr w:type="spellEnd"/>
-            <w:r>
-              <w:rPr>
-                <w:rFonts w:ascii="Calibri" w:eastAsia="Times New Roman" w:hAnsi="Calibri" w:cs="Calibri"/>
-                <w:b/>
-                <w:bCs/>
-                <w:noProof w:val="0"/>
-                <w:color w:val="000000"/>
-              </w:rPr>
-              <w:t xml:space="preserve"> de </w:t>
-            </w:r>
-            <w:proofErr w:type="spellStart"/>
-            <w:r>
-              <w:rPr>
-                <w:rFonts w:ascii="Calibri" w:eastAsia="Times New Roman" w:hAnsi="Calibri" w:cs="Calibri"/>
-                <w:b/>
-                <w:bCs/>
-                <w:noProof w:val="0"/>
-                <w:color w:val="000000"/>
-              </w:rPr>
-              <w:t>Ejecución</w:t>
-            </w:r>
-            <w:proofErr w:type="spellEnd"/>
-            <w:r>
-              <w:rPr>
-                <w:rFonts w:ascii="Calibri" w:eastAsia="Times New Roman" w:hAnsi="Calibri" w:cs="Calibri"/>
-                <w:b/>
-                <w:bCs/>
-                <w:noProof w:val="0"/>
-                <w:color w:val="000000"/>
-              </w:rPr>
-              <w:t xml:space="preserve"> [</w:t>
-            </w:r>
-            <w:proofErr w:type="spellStart"/>
-            <w:r>
-              <w:rPr>
-                <w:rFonts w:ascii="Calibri" w:eastAsia="Times New Roman" w:hAnsi="Calibri" w:cs="Calibri"/>
-                <w:b/>
-                <w:bCs/>
-                <w:noProof w:val="0"/>
-                <w:color w:val="000000"/>
-              </w:rPr>
-              <w:t>ms</w:t>
-            </w:r>
-            <w:proofErr w:type="spellEnd"/>
-            <w:r>
-              <w:rPr>
-                <w:rFonts w:ascii="Calibri" w:eastAsia="Times New Roman" w:hAnsi="Calibri" w:cs="Calibri"/>
-                <w:b/>
-                <w:bCs/>
-                <w:noProof w:val="0"/>
-                <w:color w:val="000000"/>
-              </w:rPr>
-              <w:t>]</w:t>
+              <w:t>Tiempo de Ejecución [ms]</w:t>
             </w:r>
           </w:p>
         </w:tc>
@@ -1091,7 +973,7 @@
     </w:tbl>
     <w:p>
       <w:pPr>
-        <w:pStyle w:val="Descripcin"/>
+        <w:pStyle w:val="Caption"/>
         <w:jc w:val="center"/>
         <w:rPr>
           <w:lang w:val="es-419"/>
@@ -1222,35 +1104,7 @@
                 <w:color w:val="000000"/>
                 <w:u w:val="single"/>
               </w:rPr>
-              <w:t xml:space="preserve">Carga de </w:t>
-            </w:r>
-            <w:proofErr w:type="spellStart"/>
-            <w:r>
-              <w:rPr>
-                <w:rFonts w:ascii="Calibri" w:eastAsia="Times New Roman" w:hAnsi="Calibri" w:cs="Calibri"/>
-                <w:b/>
-                <w:bCs/>
-                <w:i/>
-                <w:iCs/>
-                <w:noProof w:val="0"/>
-                <w:color w:val="000000"/>
-                <w:u w:val="single"/>
-              </w:rPr>
-              <w:t>Catálogo</w:t>
-            </w:r>
-            <w:proofErr w:type="spellEnd"/>
-            <w:r>
-              <w:rPr>
-                <w:rFonts w:ascii="Calibri" w:eastAsia="Times New Roman" w:hAnsi="Calibri" w:cs="Calibri"/>
-                <w:b/>
-                <w:bCs/>
-                <w:i/>
-                <w:iCs/>
-                <w:noProof w:val="0"/>
-                <w:color w:val="000000"/>
-                <w:u w:val="single"/>
-              </w:rPr>
-              <w:t xml:space="preserve"> CHAINING</w:t>
+              <w:t>Carga de Catálogo CHAINING</w:t>
             </w:r>
           </w:p>
         </w:tc>
@@ -1321,7 +1175,6 @@
                 <w:color w:val="000000"/>
               </w:rPr>
             </w:pPr>
-            <w:proofErr w:type="spellStart"/>
             <w:r>
               <w:rPr>
                 <w:rFonts w:ascii="Calibri" w:eastAsia="Times New Roman" w:hAnsi="Calibri" w:cs="Calibri"/>
@@ -1330,40 +1183,7 @@
                 <w:noProof w:val="0"/>
                 <w:color w:val="000000"/>
               </w:rPr>
-              <w:t>Consumo</w:t>
-            </w:r>
-            <w:proofErr w:type="spellEnd"/>
-            <w:r>
-              <w:rPr>
-                <w:rFonts w:ascii="Calibri" w:eastAsia="Times New Roman" w:hAnsi="Calibri" w:cs="Calibri"/>
-                <w:b/>
-                <w:bCs/>
-                <w:noProof w:val="0"/>
-                <w:color w:val="000000"/>
-              </w:rPr>
-              <w:t xml:space="preserve"> de </w:t>
-            </w:r>
-            <w:proofErr w:type="spellStart"/>
-            <w:r>
-              <w:rPr>
-                <w:rFonts w:ascii="Calibri" w:eastAsia="Times New Roman" w:hAnsi="Calibri" w:cs="Calibri"/>
-                <w:b/>
-                <w:bCs/>
-                <w:noProof w:val="0"/>
-                <w:color w:val="000000"/>
-              </w:rPr>
-              <w:t>Datos</w:t>
-            </w:r>
-            <w:proofErr w:type="spellEnd"/>
-            <w:r>
-              <w:rPr>
-                <w:rFonts w:ascii="Calibri" w:eastAsia="Times New Roman" w:hAnsi="Calibri" w:cs="Calibri"/>
-                <w:b/>
-                <w:bCs/>
-                <w:noProof w:val="0"/>
-                <w:color w:val="000000"/>
-              </w:rPr>
-              <w:t xml:space="preserve"> [kB]</w:t>
+              <w:t>Consumo de Datos [kB]</w:t>
             </w:r>
           </w:p>
         </w:tc>
@@ -1392,7 +1212,6 @@
                 <w:color w:val="000000"/>
               </w:rPr>
             </w:pPr>
-            <w:proofErr w:type="spellStart"/>
             <w:r>
               <w:rPr>
                 <w:rFonts w:ascii="Calibri" w:eastAsia="Times New Roman" w:hAnsi="Calibri" w:cs="Calibri"/>
@@ -1401,62 +1220,7 @@
                 <w:noProof w:val="0"/>
                 <w:color w:val="000000"/>
               </w:rPr>
-              <w:t>Tiempo</w:t>
-            </w:r>
-            <w:proofErr w:type="spellEnd"/>
-            <w:r>
-              <w:rPr>
-                <w:rFonts w:ascii="Calibri" w:eastAsia="Times New Roman" w:hAnsi="Calibri" w:cs="Calibri"/>
-                <w:b/>
-                <w:bCs/>
-                <w:noProof w:val="0"/>
-                <w:color w:val="000000"/>
-              </w:rPr>
-              <w:t xml:space="preserve"> de </w:t>
-            </w:r>
-            <w:proofErr w:type="spellStart"/>
-            <w:r>
-              <w:rPr>
-                <w:rFonts w:ascii="Calibri" w:eastAsia="Times New Roman" w:hAnsi="Calibri" w:cs="Calibri"/>
-                <w:b/>
-                <w:bCs/>
-                <w:noProof w:val="0"/>
-                <w:color w:val="000000"/>
-              </w:rPr>
-              <w:t>Ejecución</w:t>
-            </w:r>
-            <w:proofErr w:type="spellEnd"/>
-            <w:r>
-              <w:rPr>
-                <w:rFonts w:ascii="Calibri" w:eastAsia="Times New Roman" w:hAnsi="Calibri" w:cs="Calibri"/>
-                <w:b/>
-                <w:bCs/>
-                <w:noProof w:val="0"/>
-                <w:color w:val="000000"/>
-              </w:rPr>
-              <w:t xml:space="preserve"> [</w:t>
-            </w:r>
-            <w:proofErr w:type="spellStart"/>
-            <w:r>
-              <w:rPr>
-                <w:rFonts w:ascii="Calibri" w:eastAsia="Times New Roman" w:hAnsi="Calibri" w:cs="Calibri"/>
-                <w:b/>
-                <w:bCs/>
-                <w:noProof w:val="0"/>
-                <w:color w:val="000000"/>
-              </w:rPr>
-              <w:t>ms</w:t>
-            </w:r>
-            <w:proofErr w:type="spellEnd"/>
-            <w:r>
-              <w:rPr>
-                <w:rFonts w:ascii="Calibri" w:eastAsia="Times New Roman" w:hAnsi="Calibri" w:cs="Calibri"/>
-                <w:b/>
-                <w:bCs/>
-                <w:noProof w:val="0"/>
-                <w:color w:val="000000"/>
-              </w:rPr>
-              <w:t>]</w:t>
+              <w:t>Tiempo de Ejecución [ms]</w:t>
             </w:r>
           </w:p>
         </w:tc>
@@ -1866,7 +1630,7 @@
     </w:tbl>
     <w:p>
       <w:pPr>
-        <w:pStyle w:val="Descripcin"/>
+        <w:pStyle w:val="Caption"/>
         <w:jc w:val="center"/>
         <w:rPr>
           <w:lang w:val="es-CO"/>
@@ -1943,7 +1707,7 @@
     </w:p>
     <w:p>
       <w:pPr>
-        <w:pStyle w:val="Ttulo2"/>
+        <w:pStyle w:val="Heading2"/>
         <w:rPr>
           <w:b/>
           <w:bCs/>
@@ -2016,7 +1780,7 @@
     </w:p>
     <w:p>
       <w:pPr>
-        <w:pStyle w:val="Prrafodelista"/>
+        <w:pStyle w:val="ListParagraph"/>
         <w:numPr>
           <w:ilvl w:val="0"/>
           <w:numId w:val="10"/>
@@ -2052,7 +1816,7 @@
     </w:p>
     <w:p>
       <w:pPr>
-        <w:pStyle w:val="Ttulo1"/>
+        <w:pStyle w:val="Heading1"/>
         <w:rPr>
           <w:b/>
           <w:bCs/>
@@ -2072,7 +1836,7 @@
     </w:p>
     <w:p>
       <w:pPr>
-        <w:pStyle w:val="Ttulo2"/>
+        <w:pStyle w:val="Heading2"/>
         <w:rPr>
           <w:b/>
           <w:bCs/>
@@ -2145,35 +1909,7 @@
                 <w:color w:val="000000"/>
                 <w:u w:val="single"/>
               </w:rPr>
-              <w:t xml:space="preserve">Carga de </w:t>
-            </w:r>
-            <w:proofErr w:type="spellStart"/>
-            <w:r>
-              <w:rPr>
-                <w:rFonts w:ascii="Calibri" w:eastAsia="Times New Roman" w:hAnsi="Calibri" w:cs="Calibri"/>
-                <w:b/>
-                <w:bCs/>
-                <w:i/>
-                <w:iCs/>
-                <w:noProof w:val="0"/>
-                <w:color w:val="000000"/>
-                <w:u w:val="single"/>
-              </w:rPr>
-              <w:t>Catálogo</w:t>
-            </w:r>
-            <w:proofErr w:type="spellEnd"/>
-            <w:r>
-              <w:rPr>
-                <w:rFonts w:ascii="Calibri" w:eastAsia="Times New Roman" w:hAnsi="Calibri" w:cs="Calibri"/>
-                <w:b/>
-                <w:bCs/>
-                <w:i/>
-                <w:iCs/>
-                <w:noProof w:val="0"/>
-                <w:color w:val="000000"/>
-                <w:u w:val="single"/>
-              </w:rPr>
-              <w:t xml:space="preserve"> PROBING</w:t>
+              <w:t>Carga de Catálogo PROBING</w:t>
             </w:r>
           </w:p>
         </w:tc>
@@ -2252,7 +1988,6 @@
                 <w:color w:val="000000"/>
               </w:rPr>
             </w:pPr>
-            <w:proofErr w:type="spellStart"/>
             <w:r>
               <w:rPr>
                 <w:rFonts w:ascii="Calibri" w:eastAsia="Times New Roman" w:hAnsi="Calibri" w:cs="Calibri"/>
@@ -2261,40 +1996,7 @@
                 <w:noProof w:val="0"/>
                 <w:color w:val="000000"/>
               </w:rPr>
-              <w:t>Consumo</w:t>
-            </w:r>
-            <w:proofErr w:type="spellEnd"/>
-            <w:r>
-              <w:rPr>
-                <w:rFonts w:ascii="Calibri" w:eastAsia="Times New Roman" w:hAnsi="Calibri" w:cs="Calibri"/>
-                <w:b/>
-                <w:bCs/>
-                <w:noProof w:val="0"/>
-                <w:color w:val="000000"/>
-              </w:rPr>
-              <w:t xml:space="preserve"> de </w:t>
-            </w:r>
-            <w:proofErr w:type="spellStart"/>
-            <w:r>
-              <w:rPr>
-                <w:rFonts w:ascii="Calibri" w:eastAsia="Times New Roman" w:hAnsi="Calibri" w:cs="Calibri"/>
-                <w:b/>
-                <w:bCs/>
-                <w:noProof w:val="0"/>
-                <w:color w:val="000000"/>
-              </w:rPr>
-              <w:t>Datos</w:t>
-            </w:r>
-            <w:proofErr w:type="spellEnd"/>
-            <w:r>
-              <w:rPr>
-                <w:rFonts w:ascii="Calibri" w:eastAsia="Times New Roman" w:hAnsi="Calibri" w:cs="Calibri"/>
-                <w:b/>
-                <w:bCs/>
-                <w:noProof w:val="0"/>
-                <w:color w:val="000000"/>
-              </w:rPr>
-              <w:t xml:space="preserve"> [kB]</w:t>
+              <w:t>Consumo de Datos [kB]</w:t>
             </w:r>
           </w:p>
         </w:tc>
@@ -2323,7 +2025,6 @@
                 <w:color w:val="000000"/>
               </w:rPr>
             </w:pPr>
-            <w:proofErr w:type="spellStart"/>
             <w:r>
               <w:rPr>
                 <w:rFonts w:ascii="Calibri" w:eastAsia="Times New Roman" w:hAnsi="Calibri" w:cs="Calibri"/>
@@ -2332,62 +2033,7 @@
                 <w:noProof w:val="0"/>
                 <w:color w:val="000000"/>
               </w:rPr>
-              <w:t>Tiempo</w:t>
-            </w:r>
-            <w:proofErr w:type="spellEnd"/>
-            <w:r>
-              <w:rPr>
-                <w:rFonts w:ascii="Calibri" w:eastAsia="Times New Roman" w:hAnsi="Calibri" w:cs="Calibri"/>
-                <w:b/>
-                <w:bCs/>
-                <w:noProof w:val="0"/>
-                <w:color w:val="000000"/>
-              </w:rPr>
-              <w:t xml:space="preserve"> de </w:t>
-            </w:r>
-            <w:proofErr w:type="spellStart"/>
-            <w:r>
-              <w:rPr>
-                <w:rFonts w:ascii="Calibri" w:eastAsia="Times New Roman" w:hAnsi="Calibri" w:cs="Calibri"/>
-                <w:b/>
-                <w:bCs/>
-                <w:noProof w:val="0"/>
-                <w:color w:val="000000"/>
-              </w:rPr>
-              <w:t>Ejecución</w:t>
-            </w:r>
-            <w:proofErr w:type="spellEnd"/>
-            <w:r>
-              <w:rPr>
-                <w:rFonts w:ascii="Calibri" w:eastAsia="Times New Roman" w:hAnsi="Calibri" w:cs="Calibri"/>
-                <w:b/>
-                <w:bCs/>
-                <w:noProof w:val="0"/>
-                <w:color w:val="000000"/>
-              </w:rPr>
-              <w:t xml:space="preserve"> [</w:t>
-            </w:r>
-            <w:proofErr w:type="spellStart"/>
-            <w:r>
-              <w:rPr>
-                <w:rFonts w:ascii="Calibri" w:eastAsia="Times New Roman" w:hAnsi="Calibri" w:cs="Calibri"/>
-                <w:b/>
-                <w:bCs/>
-                <w:noProof w:val="0"/>
-                <w:color w:val="000000"/>
-              </w:rPr>
-              <w:t>ms</w:t>
-            </w:r>
-            <w:proofErr w:type="spellEnd"/>
-            <w:r>
-              <w:rPr>
-                <w:rFonts w:ascii="Calibri" w:eastAsia="Times New Roman" w:hAnsi="Calibri" w:cs="Calibri"/>
-                <w:b/>
-                <w:bCs/>
-                <w:noProof w:val="0"/>
-                <w:color w:val="000000"/>
-              </w:rPr>
-              <w:t>]</w:t>
+              <w:t>Tiempo de Ejecución [ms]</w:t>
             </w:r>
           </w:p>
         </w:tc>
@@ -2797,7 +2443,7 @@
     </w:tbl>
     <w:p>
       <w:pPr>
-        <w:pStyle w:val="Descripcin"/>
+        <w:pStyle w:val="Caption"/>
         <w:jc w:val="center"/>
         <w:rPr>
           <w:lang w:val="es-419"/>
@@ -2939,35 +2585,7 @@
                 <w:color w:val="000000"/>
                 <w:u w:val="single"/>
               </w:rPr>
-              <w:t xml:space="preserve">Carga de </w:t>
-            </w:r>
-            <w:proofErr w:type="spellStart"/>
-            <w:r>
-              <w:rPr>
-                <w:rFonts w:ascii="Calibri" w:eastAsia="Times New Roman" w:hAnsi="Calibri" w:cs="Calibri"/>
-                <w:b/>
-                <w:bCs/>
-                <w:i/>
-                <w:iCs/>
-                <w:noProof w:val="0"/>
-                <w:color w:val="000000"/>
-                <w:u w:val="single"/>
-              </w:rPr>
-              <w:t>Catálogo</w:t>
-            </w:r>
-            <w:proofErr w:type="spellEnd"/>
-            <w:r>
-              <w:rPr>
-                <w:rFonts w:ascii="Calibri" w:eastAsia="Times New Roman" w:hAnsi="Calibri" w:cs="Calibri"/>
-                <w:b/>
-                <w:bCs/>
-                <w:i/>
-                <w:iCs/>
-                <w:noProof w:val="0"/>
-                <w:color w:val="000000"/>
-                <w:u w:val="single"/>
-              </w:rPr>
-              <w:t xml:space="preserve"> CHAINING</w:t>
+              <w:t>Carga de Catálogo CHAINING</w:t>
             </w:r>
           </w:p>
         </w:tc>
@@ -3038,7 +2656,6 @@
                 <w:color w:val="000000"/>
               </w:rPr>
             </w:pPr>
-            <w:proofErr w:type="spellStart"/>
             <w:r>
               <w:rPr>
                 <w:rFonts w:ascii="Calibri" w:eastAsia="Times New Roman" w:hAnsi="Calibri" w:cs="Calibri"/>
@@ -3047,40 +2664,7 @@
                 <w:noProof w:val="0"/>
                 <w:color w:val="000000"/>
               </w:rPr>
-              <w:t>Consumo</w:t>
-            </w:r>
-            <w:proofErr w:type="spellEnd"/>
-            <w:r>
-              <w:rPr>
-                <w:rFonts w:ascii="Calibri" w:eastAsia="Times New Roman" w:hAnsi="Calibri" w:cs="Calibri"/>
-                <w:b/>
-                <w:bCs/>
-                <w:noProof w:val="0"/>
-                <w:color w:val="000000"/>
-              </w:rPr>
-              <w:t xml:space="preserve"> de </w:t>
-            </w:r>
-            <w:proofErr w:type="spellStart"/>
-            <w:r>
-              <w:rPr>
-                <w:rFonts w:ascii="Calibri" w:eastAsia="Times New Roman" w:hAnsi="Calibri" w:cs="Calibri"/>
-                <w:b/>
-                <w:bCs/>
-                <w:noProof w:val="0"/>
-                <w:color w:val="000000"/>
-              </w:rPr>
-              <w:t>Datos</w:t>
-            </w:r>
-            <w:proofErr w:type="spellEnd"/>
-            <w:r>
-              <w:rPr>
-                <w:rFonts w:ascii="Calibri" w:eastAsia="Times New Roman" w:hAnsi="Calibri" w:cs="Calibri"/>
-                <w:b/>
-                <w:bCs/>
-                <w:noProof w:val="0"/>
-                <w:color w:val="000000"/>
-              </w:rPr>
-              <w:t xml:space="preserve"> [kB]</w:t>
+              <w:t>Consumo de Datos [kB]</w:t>
             </w:r>
           </w:p>
         </w:tc>
@@ -3109,7 +2693,6 @@
                 <w:color w:val="000000"/>
               </w:rPr>
             </w:pPr>
-            <w:proofErr w:type="spellStart"/>
             <w:r>
               <w:rPr>
                 <w:rFonts w:ascii="Calibri" w:eastAsia="Times New Roman" w:hAnsi="Calibri" w:cs="Calibri"/>
@@ -3118,62 +2701,7 @@
                 <w:noProof w:val="0"/>
                 <w:color w:val="000000"/>
               </w:rPr>
-              <w:t>Tiempo</w:t>
-            </w:r>
-            <w:proofErr w:type="spellEnd"/>
-            <w:r>
-              <w:rPr>
-                <w:rFonts w:ascii="Calibri" w:eastAsia="Times New Roman" w:hAnsi="Calibri" w:cs="Calibri"/>
-                <w:b/>
-                <w:bCs/>
-                <w:noProof w:val="0"/>
-                <w:color w:val="000000"/>
-              </w:rPr>
-              <w:t xml:space="preserve"> de </w:t>
-            </w:r>
-            <w:proofErr w:type="spellStart"/>
-            <w:r>
-              <w:rPr>
-                <w:rFonts w:ascii="Calibri" w:eastAsia="Times New Roman" w:hAnsi="Calibri" w:cs="Calibri"/>
-                <w:b/>
-                <w:bCs/>
-                <w:noProof w:val="0"/>
-                <w:color w:val="000000"/>
-              </w:rPr>
-              <w:t>Ejecución</w:t>
-            </w:r>
-            <w:proofErr w:type="spellEnd"/>
-            <w:r>
-              <w:rPr>
-                <w:rFonts w:ascii="Calibri" w:eastAsia="Times New Roman" w:hAnsi="Calibri" w:cs="Calibri"/>
-                <w:b/>
-                <w:bCs/>
-                <w:noProof w:val="0"/>
-                <w:color w:val="000000"/>
-              </w:rPr>
-              <w:t xml:space="preserve"> [</w:t>
-            </w:r>
-            <w:proofErr w:type="spellStart"/>
-            <w:r>
-              <w:rPr>
-                <w:rFonts w:ascii="Calibri" w:eastAsia="Times New Roman" w:hAnsi="Calibri" w:cs="Calibri"/>
-                <w:b/>
-                <w:bCs/>
-                <w:noProof w:val="0"/>
-                <w:color w:val="000000"/>
-              </w:rPr>
-              <w:t>ms</w:t>
-            </w:r>
-            <w:proofErr w:type="spellEnd"/>
-            <w:r>
-              <w:rPr>
-                <w:rFonts w:ascii="Calibri" w:eastAsia="Times New Roman" w:hAnsi="Calibri" w:cs="Calibri"/>
-                <w:b/>
-                <w:bCs/>
-                <w:noProof w:val="0"/>
-                <w:color w:val="000000"/>
-              </w:rPr>
-              <w:t>]</w:t>
+              <w:t>Tiempo de Ejecución [ms]</w:t>
             </w:r>
           </w:p>
         </w:tc>
@@ -3583,7 +3111,7 @@
     </w:tbl>
     <w:p>
       <w:pPr>
-        <w:pStyle w:val="Descripcin"/>
+        <w:pStyle w:val="Caption"/>
         <w:jc w:val="center"/>
         <w:rPr>
           <w:lang w:val="es-CO"/>
@@ -3671,7 +3199,7 @@
     </w:p>
     <w:p>
       <w:pPr>
-        <w:pStyle w:val="Ttulo2"/>
+        <w:pStyle w:val="Heading2"/>
         <w:rPr>
           <w:b/>
           <w:bCs/>
@@ -3756,7 +3284,7 @@
     </w:p>
     <w:p>
       <w:pPr>
-        <w:pStyle w:val="Prrafodelista"/>
+        <w:pStyle w:val="ListParagraph"/>
         <w:numPr>
           <w:ilvl w:val="0"/>
           <w:numId w:val="9"/>
@@ -3778,7 +3306,7 @@
     </w:p>
     <w:p>
       <w:pPr>
-        <w:pStyle w:val="Ttulo1"/>
+        <w:pStyle w:val="Heading1"/>
         <w:rPr>
           <w:b/>
           <w:bCs/>
@@ -3798,7 +3326,7 @@
     </w:p>
     <w:p>
       <w:pPr>
-        <w:pStyle w:val="Prrafodelista"/>
+        <w:pStyle w:val="ListParagraph"/>
         <w:numPr>
           <w:ilvl w:val="0"/>
           <w:numId w:val="8"/>
@@ -3806,12 +3334,14 @@
         <w:spacing w:after="0"/>
         <w:jc w:val="both"/>
         <w:rPr>
+          <w:highlight w:val="yellow"/>
           <w:lang w:val="es-419"/>
         </w:rPr>
       </w:pPr>
       <w:r>
         <w:rPr>
           <w:rFonts w:ascii="Dax-Regular" w:hAnsi="Dax-Regular"/>
+          <w:highlight w:val="yellow"/>
           <w:lang w:val="es-419"/>
         </w:rPr>
         <w:t xml:space="preserve">¿Por qué en la función </w:t>
@@ -3820,6 +3350,7 @@
         <w:rPr>
           <w:b/>
           <w:bCs/>
+          <w:highlight w:val="yellow"/>
           <w:lang w:val="es-419"/>
         </w:rPr>
         <w:t>getTime()</w:t>
@@ -3827,6 +3358,7 @@
       <w:r>
         <w:rPr>
           <w:rFonts w:ascii="Dax-Regular" w:hAnsi="Dax-Regular"/>
+          <w:highlight w:val="yellow"/>
           <w:lang w:val="es-419"/>
         </w:rPr>
         <w:t xml:space="preserve"> se utiliza </w:t>
@@ -3835,6 +3367,7 @@
         <w:rPr>
           <w:b/>
           <w:bCs/>
+          <w:highlight w:val="yellow"/>
           <w:lang w:val="es-419"/>
         </w:rPr>
         <w:t>time.perf_counter()</w:t>
@@ -3842,6 +3375,7 @@
       <w:r>
         <w:rPr>
           <w:rFonts w:ascii="Dax-Regular" w:hAnsi="Dax-Regular"/>
+          <w:highlight w:val="yellow"/>
           <w:lang w:val="es-419"/>
         </w:rPr>
         <w:t xml:space="preserve"> en ves de la previamente conocida </w:t>
@@ -3850,6 +3384,7 @@
         <w:rPr>
           <w:b/>
           <w:bCs/>
+          <w:highlight w:val="yellow"/>
           <w:lang w:val="es-419"/>
         </w:rPr>
         <w:t>time.process_time()</w:t>
@@ -3857,6 +3392,7 @@
       <w:r>
         <w:rPr>
           <w:rFonts w:ascii="Dax-Regular" w:hAnsi="Dax-Regular"/>
+          <w:highlight w:val="yellow"/>
           <w:lang w:val="es-419"/>
         </w:rPr>
         <w:t>?</w:t>
@@ -3864,7 +3400,7 @@
     </w:p>
     <w:p>
       <w:pPr>
-        <w:pStyle w:val="Prrafodelista"/>
+        <w:pStyle w:val="ListParagraph"/>
         <w:spacing w:after="0"/>
         <w:jc w:val="both"/>
         <w:rPr>
@@ -3874,7 +3410,7 @@
     </w:p>
     <w:p>
       <w:pPr>
-        <w:pStyle w:val="Prrafodelista"/>
+        <w:pStyle w:val="ListParagraph"/>
         <w:spacing w:after="0"/>
         <w:jc w:val="both"/>
         <w:rPr>
@@ -3885,19 +3421,7 @@
         <w:rPr>
           <w:lang w:val="es-419"/>
         </w:rPr>
-        <w:t>En la función getTime() se utiliza time.perf_counter()</w:t>
-      </w:r>
-      <w:r>
-        <w:rPr>
-          <w:lang w:val="es-419"/>
-        </w:rPr>
-        <w:t>,</w:t>
-      </w:r>
-      <w:r>
-        <w:rPr>
-          <w:lang w:val="es-419"/>
-        </w:rPr>
-        <w:t xml:space="preserve"> ya que </w:t>
+        <w:t xml:space="preserve">En la función getTime() se utiliza time.perf_counter() ya que </w:t>
       </w:r>
       <w:r>
         <w:rPr>
@@ -4000,7 +3524,7 @@
     </w:p>
     <w:p>
       <w:pPr>
-        <w:pStyle w:val="Prrafodelista"/>
+        <w:pStyle w:val="ListParagraph"/>
         <w:spacing w:after="0"/>
         <w:jc w:val="both"/>
         <w:rPr>
@@ -4010,7 +3534,7 @@
     </w:p>
     <w:p>
       <w:pPr>
-        <w:pStyle w:val="Prrafodelista"/>
+        <w:pStyle w:val="ListParagraph"/>
         <w:numPr>
           <w:ilvl w:val="0"/>
           <w:numId w:val="8"/>
@@ -4076,7 +3600,7 @@
     </w:p>
     <w:p>
       <w:pPr>
-        <w:pStyle w:val="Prrafodelista"/>
+        <w:pStyle w:val="ListParagraph"/>
         <w:spacing w:after="0"/>
         <w:jc w:val="both"/>
         <w:rPr>
@@ -4086,7 +3610,7 @@
     </w:p>
     <w:p>
       <w:pPr>
-        <w:pStyle w:val="Prrafodelista"/>
+        <w:pStyle w:val="ListParagraph"/>
         <w:spacing w:after="0"/>
         <w:jc w:val="both"/>
         <w:rPr>
@@ -4109,30 +3633,48 @@
         <w:rPr>
           <w:lang w:val="es-ES"/>
         </w:rPr>
-        <w:t>calcular la memoria utilizada a lo largo de la ejecución de un algoritmo. Primero, la función start() inicializa el proceso para medir la cantidad de memoria utilizada durante la ejecución de un algoritmo. Por otro lado, la función stop() finaliza e</w:t>
+        <w:t>calcular la memoria utilizada a lo largo de la ejecución de un</w:t>
+      </w:r>
+      <w:r>
+        <w:rPr>
+          <w:lang w:val="es-419"/>
+        </w:rPr>
+        <w:t>a función del programa</w:t>
       </w:r>
       <w:r>
         <w:rPr>
           <w:lang w:val="es-ES"/>
         </w:rPr>
-        <w:t xml:space="preserve">ste </w:t>
+        <w:t xml:space="preserve">. Primero, la función start() inicializa el proceso para medir la cantidad de memoria utilizada durante la ejecución de un </w:t>
       </w:r>
       <w:r>
         <w:rPr>
           <w:lang w:val="es-ES"/>
         </w:rPr>
-        <w:t xml:space="preserve">proceso </w:t>
+        <w:t>proceso</w:t>
       </w:r>
       <w:r>
         <w:rPr>
           <w:lang w:val="es-ES"/>
         </w:rPr>
-        <w:t xml:space="preserve">para medir memoria. Es por medio de estas dos funciones, que se puede obtener la diferencia entre la memoria </w:t>
+        <w:t xml:space="preserve">. Por otro lado, la función stop() finaliza </w:t>
       </w:r>
       <w:r>
         <w:rPr>
           <w:lang w:val="es-ES"/>
         </w:rPr>
+        <w:t>la medición de la memoria</w:t>
+      </w:r>
+      <w:r>
+        <w:rPr>
+          <w:lang w:val="es-ES"/>
+        </w:rPr>
+        <w:t xml:space="preserve">. Es por medio de estas dos funciones que se puede obtener la diferencia entre la memoria </w:t>
+      </w:r>
+      <w:r>
+        <w:rPr>
+          <w:lang w:val="es-ES"/>
+        </w:rPr>
         <w:t>final</w:t>
       </w:r>
       <w:r>
@@ -4151,12 +3693,48 @@
         <w:rPr>
           <w:lang w:val="es-ES"/>
         </w:rPr>
-        <w:t xml:space="preserve"> (es decir, la memoria total utilizada), desde el momento exacto en el que el algoritmo empieza a correr, hasta que este finaliza por completo su ejecución. </w:t>
+        <w:t xml:space="preserve"> (es decir, la memoria total utilizada)</w:t>
+      </w:r>
+      <w:r>
+        <w:rPr>
+          <w:lang w:val="es-ES"/>
+        </w:rPr>
+        <w:t xml:space="preserve"> durante el proceso escogido</w:t>
+      </w:r>
+      <w:r>
+        <w:rPr>
+          <w:lang w:val="es-ES"/>
+        </w:rPr>
+        <w:t xml:space="preserve">, desde el momento exacto en el que </w:t>
+      </w:r>
+      <w:r>
+        <w:rPr>
+          <w:lang w:val="es-ES"/>
+        </w:rPr>
+        <w:t xml:space="preserve">la función </w:t>
+      </w:r>
+      <w:r>
+        <w:rPr>
+          <w:lang w:val="es-ES"/>
+        </w:rPr>
+        <w:t xml:space="preserve">empieza a correr, hasta que </w:t>
+      </w:r>
+      <w:r>
+        <w:rPr>
+          <w:lang w:val="es-ES"/>
+        </w:rPr>
+        <w:t>este finaliza</w:t>
+      </w:r>
+      <w:r>
+        <w:rPr>
+          <w:lang w:val="es-ES"/>
+        </w:rPr>
+        <w:t xml:space="preserve"> por completo su ejecución. </w:t>
       </w:r>
     </w:p>
     <w:p>
       <w:pPr>
-        <w:pStyle w:val="Prrafodelista"/>
+        <w:pStyle w:val="ListParagraph"/>
         <w:spacing w:after="0"/>
         <w:jc w:val="both"/>
         <w:rPr>
@@ -4166,7 +3744,7 @@
     </w:p>
     <w:p>
       <w:pPr>
-        <w:pStyle w:val="Prrafodelista"/>
+        <w:pStyle w:val="ListParagraph"/>
         <w:numPr>
           <w:ilvl w:val="0"/>
           <w:numId w:val="8"/>
@@ -4203,17 +3781,14 @@
     </w:p>
     <w:p>
       <w:pPr>
-        <w:pStyle w:val="Prrafodelista"/>
+        <w:pStyle w:val="ListParagraph"/>
         <w:spacing w:after="0"/>
         <w:jc w:val="both"/>
-        <w:rPr>
-          <w:lang w:val="es-419"/>
-        </w:rPr>
       </w:pPr>
     </w:p>
     <w:p>
       <w:pPr>
-        <w:pStyle w:val="Prrafodelista"/>
+        <w:pStyle w:val="ListParagraph"/>
         <w:numPr>
           <w:ilvl w:val="0"/>
           <w:numId w:val="8"/>
@@ -4259,7 +3834,7 @@
     </w:p>
     <w:p>
       <w:pPr>
-        <w:pStyle w:val="Prrafodelista"/>
+        <w:pStyle w:val="ListParagraph"/>
         <w:numPr>
           <w:ilvl w:val="0"/>
           <w:numId w:val="8"/>
@@ -4306,7 +3881,7 @@
     </w:p>
     <w:p>
       <w:pPr>
-        <w:pStyle w:val="Prrafodelista"/>
+        <w:pStyle w:val="ListParagraph"/>
         <w:numPr>
           <w:ilvl w:val="0"/>
           <w:numId w:val="8"/>
@@ -4343,7 +3918,7 @@
     </w:p>
     <w:p>
       <w:pPr>
-        <w:pStyle w:val="Prrafodelista"/>
+        <w:pStyle w:val="ListParagraph"/>
         <w:rPr>
           <w:lang w:val="es-419"/>
         </w:rPr>
@@ -4351,7 +3926,7 @@
     </w:p>
     <w:p>
       <w:pPr>
-        <w:pStyle w:val="Prrafodelista"/>
+        <w:pStyle w:val="ListParagraph"/>
         <w:spacing w:after="0"/>
         <w:jc w:val="both"/>
         <w:rPr>
@@ -5775,11 +5350,11 @@
       <w:noProof/>
     </w:rPr>
   </w:style>
-  <w:style w:type="paragraph" w:styleId="Ttulo1">
+  <w:style w:type="paragraph" w:styleId="Heading1">
     <w:name w:val="heading 1"/>
     <w:basedOn w:val="Normal"/>
     <w:next w:val="Normal"/>
-    <w:link w:val="Ttulo1Car"/>
+    <w:link w:val="Heading1Char"/>
     <w:uiPriority w:val="9"/>
     <w:qFormat/>
     <w:rsid w:val="003C0715"/>
@@ -5796,11 +5371,11 @@
       <w:szCs w:val="32"/>
     </w:rPr>
   </w:style>
-  <w:style w:type="paragraph" w:styleId="Ttulo2">
+  <w:style w:type="paragraph" w:styleId="Heading2">
     <w:name w:val="heading 2"/>
     <w:basedOn w:val="Normal"/>
     <w:next w:val="Normal"/>
-    <w:link w:val="Ttulo2Car"/>
+    <w:link w:val="Heading2Char"/>
     <w:uiPriority w:val="9"/>
     <w:unhideWhenUsed/>
     <w:qFormat/>
@@ -5818,13 +5393,13 @@
       <w:szCs w:val="26"/>
     </w:rPr>
   </w:style>
-  <w:style w:type="character" w:default="1" w:styleId="Fuentedeprrafopredeter">
+  <w:style w:type="character" w:default="1" w:styleId="DefaultParagraphFont">
     <w:name w:val="Default Paragraph Font"/>
     <w:uiPriority w:val="1"/>
     <w:semiHidden/>
     <w:unhideWhenUsed/>
   </w:style>
-  <w:style w:type="table" w:default="1" w:styleId="Tablanormal">
+  <w:style w:type="table" w:default="1" w:styleId="TableNormal">
     <w:name w:val="Normal Table"/>
     <w:uiPriority w:val="99"/>
     <w:semiHidden/>
@@ -5839,17 +5414,17 @@
       </w:tblCellMar>
     </w:tblPr>
   </w:style>
-  <w:style w:type="numbering" w:default="1" w:styleId="Sinlista">
+  <w:style w:type="numbering" w:default="1" w:styleId="NoList">
     <w:name w:val="No List"/>
     <w:uiPriority w:val="99"/>
     <w:semiHidden/>
     <w:unhideWhenUsed/>
   </w:style>
-  <w:style w:type="paragraph" w:styleId="Ttulo">
+  <w:style w:type="paragraph" w:styleId="Title">
     <w:name w:val="Title"/>
     <w:basedOn w:val="Normal"/>
     <w:next w:val="Normal"/>
-    <w:link w:val="TtuloCar"/>
+    <w:link w:val="TitleChar"/>
     <w:uiPriority w:val="10"/>
     <w:qFormat/>
     <w:rsid w:val="00BA3B38"/>
@@ -5865,10 +5440,10 @@
       <w:szCs w:val="56"/>
     </w:rPr>
   </w:style>
-  <w:style w:type="character" w:customStyle="1" w:styleId="TtuloCar">
-    <w:name w:val="Título Car"/>
-    <w:basedOn w:val="Fuentedeprrafopredeter"/>
-    <w:link w:val="Ttulo"/>
+  <w:style w:type="character" w:customStyle="1" w:styleId="TitleChar">
+    <w:name w:val="Title Char"/>
+    <w:basedOn w:val="DefaultParagraphFont"/>
+    <w:link w:val="Title"/>
     <w:uiPriority w:val="10"/>
     <w:rsid w:val="00BA3B38"/>
     <w:rPr>
@@ -5880,7 +5455,7 @@
       <w:szCs w:val="56"/>
     </w:rPr>
   </w:style>
-  <w:style w:type="paragraph" w:styleId="Prrafodelista">
+  <w:style w:type="paragraph" w:styleId="ListParagraph">
     <w:name w:val="List Paragraph"/>
     <w:basedOn w:val="Normal"/>
     <w:uiPriority w:val="34"/>
@@ -5894,9 +5469,9 @@
       <w:noProof w:val="0"/>
     </w:rPr>
   </w:style>
-  <w:style w:type="character" w:styleId="Refdecomentario">
+  <w:style w:type="character" w:styleId="CommentReference">
     <w:name w:val="annotation reference"/>
-    <w:basedOn w:val="Fuentedeprrafopredeter"/>
+    <w:basedOn w:val="DefaultParagraphFont"/>
     <w:uiPriority w:val="99"/>
     <w:semiHidden/>
     <w:unhideWhenUsed/>
@@ -5906,10 +5481,10 @@
       <w:szCs w:val="16"/>
     </w:rPr>
   </w:style>
-  <w:style w:type="paragraph" w:styleId="Textocomentario">
+  <w:style w:type="paragraph" w:styleId="CommentText">
     <w:name w:val="annotation text"/>
     <w:basedOn w:val="Normal"/>
-    <w:link w:val="TextocomentarioCar"/>
+    <w:link w:val="CommentTextChar"/>
     <w:uiPriority w:val="99"/>
     <w:semiHidden/>
     <w:unhideWhenUsed/>
@@ -5923,10 +5498,10 @@
       <w:szCs w:val="20"/>
     </w:rPr>
   </w:style>
-  <w:style w:type="character" w:customStyle="1" w:styleId="TextocomentarioCar">
-    <w:name w:val="Texto comentario Car"/>
-    <w:basedOn w:val="Fuentedeprrafopredeter"/>
-    <w:link w:val="Textocomentario"/>
+  <w:style w:type="character" w:customStyle="1" w:styleId="CommentTextChar">
+    <w:name w:val="Comment Text Char"/>
+    <w:basedOn w:val="DefaultParagraphFont"/>
+    <w:link w:val="CommentText"/>
     <w:uiPriority w:val="99"/>
     <w:semiHidden/>
     <w:rsid w:val="00A442AC"/>
@@ -5935,7 +5510,7 @@
       <w:szCs w:val="20"/>
     </w:rPr>
   </w:style>
-  <w:style w:type="paragraph" w:styleId="Descripcin">
+  <w:style w:type="paragraph" w:styleId="Caption">
     <w:name w:val="caption"/>
     <w:basedOn w:val="Normal"/>
     <w:next w:val="Normal"/>
@@ -5955,9 +5530,9 @@
       <w:szCs w:val="18"/>
     </w:rPr>
   </w:style>
-  <w:style w:type="table" w:styleId="Tabladecuadrcula2">
+  <w:style w:type="table" w:styleId="GridTable2">
     <w:name w:val="Grid Table 2"/>
-    <w:basedOn w:val="Tablanormal"/>
+    <w:basedOn w:val="TableNormal"/>
     <w:uiPriority w:val="47"/>
     <w:rsid w:val="00076EA8"/>
     <w:pPr>
@@ -6030,10 +5605,10 @@
       </w:tcPr>
     </w:tblStylePr>
   </w:style>
-  <w:style w:type="character" w:customStyle="1" w:styleId="Ttulo1Car">
-    <w:name w:val="Título 1 Car"/>
-    <w:basedOn w:val="Fuentedeprrafopredeter"/>
-    <w:link w:val="Ttulo1"/>
+  <w:style w:type="character" w:customStyle="1" w:styleId="Heading1Char">
+    <w:name w:val="Heading 1 Char"/>
+    <w:basedOn w:val="DefaultParagraphFont"/>
+    <w:link w:val="Heading1"/>
     <w:uiPriority w:val="9"/>
     <w:rsid w:val="003C0715"/>
     <w:rPr>
@@ -6044,10 +5619,10 @@
       <w:szCs w:val="32"/>
     </w:rPr>
   </w:style>
-  <w:style w:type="character" w:customStyle="1" w:styleId="Ttulo2Car">
-    <w:name w:val="Título 2 Car"/>
-    <w:basedOn w:val="Fuentedeprrafopredeter"/>
-    <w:link w:val="Ttulo2"/>
+  <w:style w:type="character" w:customStyle="1" w:styleId="Heading2Char">
+    <w:name w:val="Heading 2 Char"/>
+    <w:basedOn w:val="DefaultParagraphFont"/>
+    <w:link w:val="Heading2"/>
     <w:uiPriority w:val="9"/>
     <w:rsid w:val="003C0715"/>
     <w:rPr>
@@ -6357,12 +5932,9 @@
 </file>
 
 <file path=customXml/item1.xml><?xml version="1.0" encoding="utf-8"?>
-<?mso-contentType ?>
-<FormTemplates xmlns="http://schemas.microsoft.com/sharepoint/v3/contenttype/forms">
-  <Display>DocumentLibraryForm</Display>
-  <Edit>DocumentLibraryForm</Edit>
-  <New>DocumentLibraryForm</New>
-</FormTemplates>
+<p:properties xmlns:p="http://schemas.microsoft.com/office/2006/metadata/properties" xmlns:xsi="http://www.w3.org/2001/XMLSchema-instance" xmlns:pc="http://schemas.microsoft.com/office/infopath/2007/PartnerControls">
+  <documentManagement/>
+</p:properties>
 </file>
 
 <file path=customXml/item2.xml><?xml version="1.0" encoding="utf-8"?>
@@ -6577,15 +6149,19 @@
 </file>
 
 <file path=customXml/item3.xml><?xml version="1.0" encoding="utf-8"?>
-<p:properties xmlns:p="http://schemas.microsoft.com/office/2006/metadata/properties" xmlns:xsi="http://www.w3.org/2001/XMLSchema-instance" xmlns:pc="http://schemas.microsoft.com/office/infopath/2007/PartnerControls">
-  <documentManagement/>
-</p:properties>
+<?mso-contentType ?>
+<FormTemplates xmlns="http://schemas.microsoft.com/sharepoint/v3/contenttype/forms">
+  <Display>DocumentLibraryForm</Display>
+  <Edit>DocumentLibraryForm</Edit>
+  <New>DocumentLibraryForm</New>
+</FormTemplates>
 </file>
 
 <file path=customXml/itemProps1.xml><?xml version="1.0" encoding="utf-8"?>
-<ds:datastoreItem xmlns:ds="http://schemas.openxmlformats.org/officeDocument/2006/customXml" ds:itemID="{1F59EA8B-1FA8-40D2-A8B0-61B9CE1E4579}">
+<ds:datastoreItem xmlns:ds="http://schemas.openxmlformats.org/officeDocument/2006/customXml" ds:itemID="{8542EACB-7939-45C8-99C3-B6897CA7A7EF}">
   <ds:schemaRefs>
-    <ds:schemaRef ds:uri="http://schemas.microsoft.com/sharepoint/v3/contenttype/forms"/>
+    <ds:schemaRef ds:uri="http://schemas.microsoft.com/office/2006/metadata/properties"/>
+    <ds:schemaRef ds:uri="http://schemas.microsoft.com/office/infopath/2007/PartnerControls"/>
   </ds:schemaRefs>
 </ds:datastoreItem>
 </file>
@@ -6610,10 +6186,9 @@
 </file>
 
 <file path=customXml/itemProps3.xml><?xml version="1.0" encoding="utf-8"?>
-<ds:datastoreItem xmlns:ds="http://schemas.openxmlformats.org/officeDocument/2006/customXml" ds:itemID="{8542EACB-7939-45C8-99C3-B6897CA7A7EF}">
+<ds:datastoreItem xmlns:ds="http://schemas.openxmlformats.org/officeDocument/2006/customXml" ds:itemID="{1F59EA8B-1FA8-40D2-A8B0-61B9CE1E4579}">
   <ds:schemaRefs>
-    <ds:schemaRef ds:uri="http://schemas.microsoft.com/office/2006/metadata/properties"/>
-    <ds:schemaRef ds:uri="http://schemas.microsoft.com/office/infopath/2007/PartnerControls"/>
+    <ds:schemaRef ds:uri="http://schemas.microsoft.com/sharepoint/v3/contenttype/forms"/>
   </ds:schemaRefs>
 </ds:datastoreItem>
 </file>
</xml_diff>